<commit_message>
I removed some prit statement which impacted the excecution time of the code
</commit_message>
<xml_diff>
--- a/Report/Assignment 1 Hermann Mjelde Hamnnes.docx
+++ b/Report/Assignment 1 Hermann Mjelde Hamnnes.docx
@@ -13,9 +13,6 @@
         <w:jc w:val="center"/>
       </w:pPr>
       <w:r>
-        <w:rPr>
-          <w:noProof/>
-        </w:rPr>
         <w:drawing>
           <wp:inline distT="0" distB="0" distL="0" distR="0" wp14:anchorId="5F1C1910" wp14:editId="72A2B5AD">
             <wp:extent cx="4589144" cy="611482"/>
@@ -78,9 +75,6 @@
         <w:pStyle w:val="Tittel"/>
       </w:pPr>
       <w:r>
-        <w:rPr>
-          <w:noProof/>
-        </w:rPr>
         <w:drawing>
           <wp:anchor distT="0" distB="0" distL="114300" distR="114300" simplePos="0" relativeHeight="251659264" behindDoc="0" locked="0" layoutInCell="1" allowOverlap="1" wp14:anchorId="45747D81" wp14:editId="67209266">
             <wp:simplePos x="0" y="0"/>
@@ -346,13 +340,13 @@
           <w:r>
             <w:fldChar w:fldCharType="separate"/>
           </w:r>
-          <w:hyperlink w:anchor="_Toc191315279" w:history="1">
+          <w:hyperlink w:anchor="_Toc191762228" w:history="1">
             <w:r>
               <w:rPr>
                 <w:rStyle w:val="Hyperkobling"/>
                 <w:noProof/>
               </w:rPr>
-              <w:t>Written Lab</w:t>
+              <w:t>Tutorial Course 1</w:t>
             </w:r>
             <w:r>
               <w:rPr>
@@ -373,7 +367,79 @@
                 <w:noProof/>
                 <w:webHidden/>
               </w:rPr>
-              <w:instrText xml:space="preserve"> PAGEREF _Toc191315279 \h </w:instrText>
+              <w:instrText xml:space="preserve"> PAGEREF _Toc191762228 \h </w:instrText>
+            </w:r>
+            <w:r>
+              <w:rPr>
+                <w:noProof/>
+                <w:webHidden/>
+              </w:rPr>
+            </w:r>
+            <w:r>
+              <w:rPr>
+                <w:noProof/>
+                <w:webHidden/>
+              </w:rPr>
+              <w:fldChar w:fldCharType="separate"/>
+            </w:r>
+            <w:r>
+              <w:rPr>
+                <w:noProof/>
+                <w:webHidden/>
+              </w:rPr>
+              <w:t>1</w:t>
+            </w:r>
+            <w:r>
+              <w:rPr>
+                <w:noProof/>
+                <w:webHidden/>
+              </w:rPr>
+              <w:fldChar w:fldCharType="end"/>
+            </w:r>
+          </w:hyperlink>
+        </w:p>
+        <w:p>
+          <w:pPr>
+            <w:pStyle w:val="INNH2"/>
+            <w:tabs>
+              <w:tab w:val="right" w:leader="dot" w:pos="9016"/>
+            </w:tabs>
+            <w:rPr>
+              <w:rFonts w:asciiTheme="minorHAnsi" w:hAnsiTheme="minorHAnsi"/>
+              <w:noProof/>
+              <w:color w:val="auto"/>
+              <w:kern w:val="2"/>
+              <w:lang w:val="nb-NO" w:eastAsia="nb-NO"/>
+            </w:rPr>
+          </w:pPr>
+          <w:hyperlink w:anchor="_Toc191762229" w:history="1">
+            <w:r>
+              <w:rPr>
+                <w:rStyle w:val="Hyperkobling"/>
+                <w:noProof/>
+              </w:rPr>
+              <w:t>Part 1: Factorial</w:t>
+            </w:r>
+            <w:r>
+              <w:rPr>
+                <w:noProof/>
+                <w:webHidden/>
+              </w:rPr>
+              <w:tab/>
+            </w:r>
+            <w:r>
+              <w:rPr>
+                <w:noProof/>
+                <w:webHidden/>
+              </w:rPr>
+              <w:fldChar w:fldCharType="begin"/>
+            </w:r>
+            <w:r>
+              <w:rPr>
+                <w:noProof/>
+                <w:webHidden/>
+              </w:rPr>
+              <w:instrText xml:space="preserve"> PAGEREF _Toc191762229 \h </w:instrText>
             </w:r>
             <w:r>
               <w:rPr>
@@ -418,7 +484,7 @@
               <w:lang w:val="nb-NO" w:eastAsia="nb-NO"/>
             </w:rPr>
           </w:pPr>
-          <w:hyperlink w:anchor="_Toc191315280" w:history="1">
+          <w:hyperlink w:anchor="_Toc191762230" w:history="1">
             <w:r>
               <w:rPr>
                 <w:rStyle w:val="Hyperkobling"/>
@@ -445,7 +511,7 @@
                 <w:noProof/>
                 <w:webHidden/>
               </w:rPr>
-              <w:instrText xml:space="preserve"> PAGEREF _Toc191315280 \h </w:instrText>
+              <w:instrText xml:space="preserve"> PAGEREF _Toc191762230 \h </w:instrText>
             </w:r>
             <w:r>
               <w:rPr>
@@ -465,7 +531,7 @@
                 <w:noProof/>
                 <w:webHidden/>
               </w:rPr>
-              <w:t>2</w:t>
+              <w:t>3</w:t>
             </w:r>
             <w:r>
               <w:rPr>
@@ -505,18 +571,22 @@
       <w:pPr>
         <w:pStyle w:val="Overskrift1"/>
       </w:pPr>
+      <w:bookmarkStart w:id="0" w:name="_Toc191762228"/>
       <w:r>
         <w:lastRenderedPageBreak/>
         <w:t>Tutorial Course 1</w:t>
       </w:r>
+      <w:bookmarkEnd w:id="0"/>
     </w:p>
     <w:p>
       <w:pPr>
         <w:pStyle w:val="Overskrift2"/>
       </w:pPr>
+      <w:bookmarkStart w:id="1" w:name="_Toc191762229"/>
       <w:r>
         <w:t>Part 1: Factorial</w:t>
       </w:r>
+      <w:bookmarkEnd w:id="1"/>
     </w:p>
     <w:p>
       <w:pPr>
@@ -535,9 +605,6 @@
         <w:pStyle w:val="Listeavsnitt"/>
       </w:pPr>
       <w:r>
-        <w:rPr>
-          <w:noProof/>
-        </w:rPr>
         <mc:AlternateContent>
           <mc:Choice Requires="wps">
             <w:drawing>
@@ -579,188 +646,76 @@
                         <w:txbxContent>
                           <w:p>
                             <w:pPr>
-                              <w:rPr>
-                                <w:lang w:val="nb-NO"/>
-                              </w:rPr>
+                              <w:spacing w:after="0"/>
                             </w:pPr>
                             <w:proofErr w:type="spellStart"/>
                             <w:r>
-                              <w:rPr>
-                                <w:lang w:val="nb-NO"/>
-                              </w:rPr>
                               <w:t>factorialRecursive</w:t>
                             </w:r>
                             <w:proofErr w:type="spellEnd"/>
                             <w:r>
-                              <w:rPr>
-                                <w:lang w:val="nb-NO"/>
-                              </w:rPr>
                               <w:t>(n)</w:t>
                             </w:r>
                           </w:p>
                           <w:p>
                             <w:pPr>
-                              <w:rPr>
-                                <w:lang w:val="nb-NO"/>
-                              </w:rPr>
+                              <w:spacing w:after="0"/>
+                              <w:ind w:firstLine="708"/>
                             </w:pPr>
                             <w:r>
-                              <w:rPr>
-                                <w:lang w:val="nb-NO"/>
-                              </w:rPr>
-                              <w:t xml:space="preserve">      Input: One </w:t>
-                            </w:r>
-                            <w:proofErr w:type="spellStart"/>
-                            <w:r>
-                              <w:rPr>
-                                <w:lang w:val="nb-NO"/>
-                              </w:rPr>
-                              <w:t>integer</w:t>
-                            </w:r>
-                            <w:proofErr w:type="spellEnd"/>
+                              <w:t>Input: One integer</w:t>
+                            </w:r>
                           </w:p>
                           <w:p>
                             <w:pPr>
-                              <w:rPr>
-                                <w:lang w:val="nb-NO"/>
-                              </w:rPr>
+                              <w:spacing w:after="0"/>
+                              <w:ind w:firstLine="708"/>
                             </w:pPr>
                             <w:r>
-                              <w:rPr>
-                                <w:lang w:val="nb-NO"/>
-                              </w:rPr>
-                              <w:t xml:space="preserve">      Output: One </w:t>
-                            </w:r>
-                            <w:proofErr w:type="spellStart"/>
-                            <w:r>
-                              <w:rPr>
-                                <w:lang w:val="nb-NO"/>
-                              </w:rPr>
-                              <w:t>integer</w:t>
-                            </w:r>
-                            <w:proofErr w:type="spellEnd"/>
+                              <w:t>Output: One integer</w:t>
+                            </w:r>
                           </w:p>
                           <w:p>
                             <w:pPr>
-                              <w:rPr>
-                                <w:lang w:val="nb-NO"/>
-                              </w:rPr>
+                              <w:spacing w:after="0"/>
+                              <w:ind w:firstLine="708"/>
                             </w:pPr>
                             <w:r>
-                              <w:rPr>
-                                <w:lang w:val="nb-NO"/>
-                              </w:rPr>
-                              <w:t xml:space="preserve">      </w:t>
-                            </w:r>
-                            <w:proofErr w:type="spellStart"/>
-                            <w:r>
-                              <w:rPr>
-                                <w:lang w:val="nb-NO"/>
-                              </w:rPr>
-                              <w:t>if</w:t>
-                            </w:r>
-                            <w:proofErr w:type="spellEnd"/>
-                            <w:r>
-                              <w:rPr>
-                                <w:lang w:val="nb-NO"/>
-                              </w:rPr>
-                              <w:t xml:space="preserve"> n == 0 </w:t>
-                            </w:r>
-                            <w:proofErr w:type="spellStart"/>
-                            <w:r>
-                              <w:rPr>
-                                <w:lang w:val="nb-NO"/>
-                              </w:rPr>
-                              <w:t>then</w:t>
-                            </w:r>
-                            <w:proofErr w:type="spellEnd"/>
+                              <w:t>if n == 0 then</w:t>
+                            </w:r>
                           </w:p>
                           <w:p>
                             <w:pPr>
-                              <w:rPr>
-                                <w:lang w:val="nb-NO"/>
-                              </w:rPr>
+                              <w:spacing w:after="0"/>
+                              <w:ind w:left="708" w:firstLine="708"/>
                             </w:pPr>
                             <w:r>
-                              <w:rPr>
-                                <w:lang w:val="nb-NO"/>
-                              </w:rPr>
-                              <w:t>         </w:t>
-                            </w:r>
-                            <w:proofErr w:type="spellStart"/>
-                            <w:r>
-                              <w:rPr>
-                                <w:lang w:val="nb-NO"/>
-                              </w:rPr>
-                              <w:t>return</w:t>
-                            </w:r>
-                            <w:proofErr w:type="spellEnd"/>
-                            <w:r>
-                              <w:rPr>
-                                <w:lang w:val="nb-NO"/>
-                              </w:rPr>
-                              <w:t xml:space="preserve"> 1</w:t>
+                              <w:t>return 1</w:t>
                             </w:r>
                           </w:p>
                           <w:p>
                             <w:pPr>
-                              <w:rPr>
-                                <w:lang w:val="nb-NO"/>
-                              </w:rPr>
+                              <w:spacing w:after="0"/>
+                              <w:ind w:firstLine="708"/>
                             </w:pPr>
                             <w:r>
-                              <w:rPr>
-                                <w:lang w:val="nb-NO"/>
-                              </w:rPr>
-                              <w:t xml:space="preserve">      </w:t>
-                            </w:r>
-                            <w:proofErr w:type="spellStart"/>
-                            <w:r>
-                              <w:rPr>
-                                <w:lang w:val="nb-NO"/>
-                              </w:rPr>
                               <w:t>else</w:t>
                             </w:r>
-                            <w:proofErr w:type="spellEnd"/>
                           </w:p>
                           <w:p>
                             <w:pPr>
-                              <w:rPr>
-                                <w:lang w:val="nb-NO"/>
-                              </w:rPr>
+                              <w:spacing w:after="0"/>
+                              <w:ind w:left="708" w:firstLine="708"/>
                             </w:pPr>
                             <w:r>
-                              <w:rPr>
-                                <w:lang w:val="nb-NO"/>
-                              </w:rPr>
-                              <w:t>         </w:t>
+                              <w:t xml:space="preserve">return </w:t>
                             </w:r>
                             <w:proofErr w:type="spellStart"/>
                             <w:r>
-                              <w:rPr>
-                                <w:lang w:val="nb-NO"/>
-                              </w:rPr>
-                              <w:t>return</w:t>
+                              <w:t>factorialRecursive</w:t>
                             </w:r>
                             <w:proofErr w:type="spellEnd"/>
                             <w:r>
-                              <w:rPr>
-                                <w:lang w:val="nb-NO"/>
-                              </w:rPr>
-                              <w:t xml:space="preserve"> </w:t>
-                            </w:r>
-                            <w:proofErr w:type="spellStart"/>
-                            <w:r>
-                              <w:rPr>
-                                <w:lang w:val="nb-NO"/>
-                              </w:rPr>
-                              <w:t>factorialRecursive</w:t>
-                            </w:r>
-                            <w:proofErr w:type="spellEnd"/>
-                            <w:r>
-                              <w:rPr>
-                                <w:lang w:val="nb-NO"/>
-                              </w:rPr>
                               <w:t>(n-1)</w:t>
                             </w:r>
                           </w:p>
@@ -796,188 +751,76 @@
                   <w:txbxContent>
                     <w:p>
                       <w:pPr>
-                        <w:rPr>
-                          <w:lang w:val="nb-NO"/>
-                        </w:rPr>
+                        <w:spacing w:after="0"/>
                       </w:pPr>
                       <w:proofErr w:type="spellStart"/>
                       <w:r>
-                        <w:rPr>
-                          <w:lang w:val="nb-NO"/>
-                        </w:rPr>
                         <w:t>factorialRecursive</w:t>
                       </w:r>
                       <w:proofErr w:type="spellEnd"/>
                       <w:r>
-                        <w:rPr>
-                          <w:lang w:val="nb-NO"/>
-                        </w:rPr>
                         <w:t>(n)</w:t>
                       </w:r>
                     </w:p>
                     <w:p>
                       <w:pPr>
-                        <w:rPr>
-                          <w:lang w:val="nb-NO"/>
-                        </w:rPr>
+                        <w:spacing w:after="0"/>
+                        <w:ind w:firstLine="708"/>
                       </w:pPr>
                       <w:r>
-                        <w:rPr>
-                          <w:lang w:val="nb-NO"/>
-                        </w:rPr>
-                        <w:t xml:space="preserve">      Input: One </w:t>
-                      </w:r>
-                      <w:proofErr w:type="spellStart"/>
-                      <w:r>
-                        <w:rPr>
-                          <w:lang w:val="nb-NO"/>
-                        </w:rPr>
-                        <w:t>integer</w:t>
-                      </w:r>
-                      <w:proofErr w:type="spellEnd"/>
+                        <w:t>Input: One integer</w:t>
+                      </w:r>
                     </w:p>
                     <w:p>
                       <w:pPr>
-                        <w:rPr>
-                          <w:lang w:val="nb-NO"/>
-                        </w:rPr>
+                        <w:spacing w:after="0"/>
+                        <w:ind w:firstLine="708"/>
                       </w:pPr>
                       <w:r>
-                        <w:rPr>
-                          <w:lang w:val="nb-NO"/>
-                        </w:rPr>
-                        <w:t xml:space="preserve">      Output: One </w:t>
-                      </w:r>
-                      <w:proofErr w:type="spellStart"/>
-                      <w:r>
-                        <w:rPr>
-                          <w:lang w:val="nb-NO"/>
-                        </w:rPr>
-                        <w:t>integer</w:t>
-                      </w:r>
-                      <w:proofErr w:type="spellEnd"/>
+                        <w:t>Output: One integer</w:t>
+                      </w:r>
                     </w:p>
                     <w:p>
                       <w:pPr>
-                        <w:rPr>
-                          <w:lang w:val="nb-NO"/>
-                        </w:rPr>
+                        <w:spacing w:after="0"/>
+                        <w:ind w:firstLine="708"/>
                       </w:pPr>
                       <w:r>
-                        <w:rPr>
-                          <w:lang w:val="nb-NO"/>
-                        </w:rPr>
-                        <w:t xml:space="preserve">      </w:t>
-                      </w:r>
-                      <w:proofErr w:type="spellStart"/>
-                      <w:r>
-                        <w:rPr>
-                          <w:lang w:val="nb-NO"/>
-                        </w:rPr>
-                        <w:t>if</w:t>
-                      </w:r>
-                      <w:proofErr w:type="spellEnd"/>
-                      <w:r>
-                        <w:rPr>
-                          <w:lang w:val="nb-NO"/>
-                        </w:rPr>
-                        <w:t xml:space="preserve"> n == 0 </w:t>
-                      </w:r>
-                      <w:proofErr w:type="spellStart"/>
-                      <w:r>
-                        <w:rPr>
-                          <w:lang w:val="nb-NO"/>
-                        </w:rPr>
-                        <w:t>then</w:t>
-                      </w:r>
-                      <w:proofErr w:type="spellEnd"/>
+                        <w:t>if n == 0 then</w:t>
+                      </w:r>
                     </w:p>
                     <w:p>
                       <w:pPr>
-                        <w:rPr>
-                          <w:lang w:val="nb-NO"/>
-                        </w:rPr>
+                        <w:spacing w:after="0"/>
+                        <w:ind w:left="708" w:firstLine="708"/>
                       </w:pPr>
                       <w:r>
-                        <w:rPr>
-                          <w:lang w:val="nb-NO"/>
-                        </w:rPr>
-                        <w:t>         </w:t>
-                      </w:r>
-                      <w:proofErr w:type="spellStart"/>
-                      <w:r>
-                        <w:rPr>
-                          <w:lang w:val="nb-NO"/>
-                        </w:rPr>
-                        <w:t>return</w:t>
-                      </w:r>
-                      <w:proofErr w:type="spellEnd"/>
-                      <w:r>
-                        <w:rPr>
-                          <w:lang w:val="nb-NO"/>
-                        </w:rPr>
-                        <w:t xml:space="preserve"> 1</w:t>
+                        <w:t>return 1</w:t>
                       </w:r>
                     </w:p>
                     <w:p>
                       <w:pPr>
-                        <w:rPr>
-                          <w:lang w:val="nb-NO"/>
-                        </w:rPr>
+                        <w:spacing w:after="0"/>
+                        <w:ind w:firstLine="708"/>
                       </w:pPr>
                       <w:r>
-                        <w:rPr>
-                          <w:lang w:val="nb-NO"/>
-                        </w:rPr>
-                        <w:t xml:space="preserve">      </w:t>
-                      </w:r>
-                      <w:proofErr w:type="spellStart"/>
-                      <w:r>
-                        <w:rPr>
-                          <w:lang w:val="nb-NO"/>
-                        </w:rPr>
                         <w:t>else</w:t>
                       </w:r>
-                      <w:proofErr w:type="spellEnd"/>
                     </w:p>
                     <w:p>
                       <w:pPr>
-                        <w:rPr>
-                          <w:lang w:val="nb-NO"/>
-                        </w:rPr>
+                        <w:spacing w:after="0"/>
+                        <w:ind w:left="708" w:firstLine="708"/>
                       </w:pPr>
                       <w:r>
-                        <w:rPr>
-                          <w:lang w:val="nb-NO"/>
-                        </w:rPr>
-                        <w:t>         </w:t>
+                        <w:t xml:space="preserve">return </w:t>
                       </w:r>
                       <w:proofErr w:type="spellStart"/>
                       <w:r>
-                        <w:rPr>
-                          <w:lang w:val="nb-NO"/>
-                        </w:rPr>
-                        <w:t>return</w:t>
+                        <w:t>factorialRecursive</w:t>
                       </w:r>
                       <w:proofErr w:type="spellEnd"/>
                       <w:r>
-                        <w:rPr>
-                          <w:lang w:val="nb-NO"/>
-                        </w:rPr>
-                        <w:t xml:space="preserve"> </w:t>
-                      </w:r>
-                      <w:proofErr w:type="spellStart"/>
-                      <w:r>
-                        <w:rPr>
-                          <w:lang w:val="nb-NO"/>
-                        </w:rPr>
-                        <w:t>factorialRecursive</w:t>
-                      </w:r>
-                      <w:proofErr w:type="spellEnd"/>
-                      <w:r>
-                        <w:rPr>
-                          <w:lang w:val="nb-NO"/>
-                        </w:rPr>
                         <w:t>(n-1)</w:t>
                       </w:r>
                     </w:p>
@@ -997,22 +840,13 @@
     <w:p>
       <w:pPr>
         <w:pStyle w:val="Listeavsnitt"/>
-        <w:rPr>
-          <w:lang w:val="nb-NO"/>
-        </w:rPr>
       </w:pPr>
     </w:p>
     <w:p>
       <w:pPr>
         <w:pStyle w:val="Listeavsnitt"/>
-        <w:rPr>
-          <w:lang w:val="nb-NO"/>
-        </w:rPr>
       </w:pPr>
       <w:r>
-        <w:rPr>
-          <w:noProof/>
-        </w:rPr>
         <mc:AlternateContent>
           <mc:Choice Requires="wps">
             <w:drawing>
@@ -1061,21 +895,43 @@
                                 <w:color w:val="CCCCCC"/>
                                 <w:sz w:val="21"/>
                                 <w:szCs w:val="21"/>
-                                <w:lang w:val="nb-NO" w:eastAsia="nb-NO"/>
+                                <w:lang w:eastAsia="nb-NO"/>
                                 <w14:ligatures w14:val="none"/>
                               </w:rPr>
                             </w:pPr>
+                            <w:r>
+                              <w:rPr>
+                                <w:rFonts w:ascii="Consolas" w:eastAsia="Times New Roman" w:hAnsi="Consolas" w:cs="Times New Roman"/>
+                                <w:color w:val="569CD6"/>
+                                <w:sz w:val="21"/>
+                                <w:szCs w:val="21"/>
+                                <w:lang w:eastAsia="nb-NO"/>
+                                <w14:ligatures w14:val="none"/>
+                              </w:rPr>
+                              <w:t>public</w:t>
+                            </w:r>
+                            <w:r>
+                              <w:rPr>
+                                <w:rFonts w:ascii="Consolas" w:eastAsia="Times New Roman" w:hAnsi="Consolas" w:cs="Times New Roman"/>
+                                <w:color w:val="CCCCCC"/>
+                                <w:sz w:val="21"/>
+                                <w:szCs w:val="21"/>
+                                <w:lang w:eastAsia="nb-NO"/>
+                                <w14:ligatures w14:val="none"/>
+                              </w:rPr>
+                              <w:t xml:space="preserve"> </w:t>
+                            </w:r>
                             <w:proofErr w:type="spellStart"/>
                             <w:r>
                               <w:rPr>
                                 <w:rFonts w:ascii="Consolas" w:eastAsia="Times New Roman" w:hAnsi="Consolas" w:cs="Times New Roman"/>
-                                <w:color w:val="569CD6"/>
-                                <w:sz w:val="21"/>
-                                <w:szCs w:val="21"/>
-                                <w:lang w:val="nb-NO" w:eastAsia="nb-NO"/>
-                                <w14:ligatures w14:val="none"/>
-                              </w:rPr>
-                              <w:t>public</w:t>
+                                <w:color w:val="4EC9B0"/>
+                                <w:sz w:val="21"/>
+                                <w:szCs w:val="21"/>
+                                <w:lang w:eastAsia="nb-NO"/>
+                                <w14:ligatures w14:val="none"/>
+                              </w:rPr>
+                              <w:t>BigInteger</w:t>
                             </w:r>
                             <w:proofErr w:type="spellEnd"/>
                             <w:r>
@@ -1084,103 +940,75 @@
                                 <w:color w:val="CCCCCC"/>
                                 <w:sz w:val="21"/>
                                 <w:szCs w:val="21"/>
-                                <w:lang w:val="nb-NO" w:eastAsia="nb-NO"/>
+                                <w:lang w:eastAsia="nb-NO"/>
                                 <w14:ligatures w14:val="none"/>
                               </w:rPr>
                               <w:t xml:space="preserve"> </w:t>
                             </w:r>
-                            <w:proofErr w:type="spellStart"/>
+                            <w:proofErr w:type="gramStart"/>
+                            <w:r>
+                              <w:rPr>
+                                <w:rFonts w:ascii="Consolas" w:eastAsia="Times New Roman" w:hAnsi="Consolas" w:cs="Times New Roman"/>
+                                <w:color w:val="DCDCAA"/>
+                                <w:sz w:val="21"/>
+                                <w:szCs w:val="21"/>
+                                <w:lang w:eastAsia="nb-NO"/>
+                                <w14:ligatures w14:val="none"/>
+                              </w:rPr>
+                              <w:t>calculate</w:t>
+                            </w:r>
+                            <w:r>
+                              <w:rPr>
+                                <w:rFonts w:ascii="Consolas" w:eastAsia="Times New Roman" w:hAnsi="Consolas" w:cs="Times New Roman"/>
+                                <w:color w:val="CCCCCC"/>
+                                <w:sz w:val="21"/>
+                                <w:szCs w:val="21"/>
+                                <w:lang w:eastAsia="nb-NO"/>
+                                <w14:ligatures w14:val="none"/>
+                              </w:rPr>
+                              <w:t>(</w:t>
+                            </w:r>
+                            <w:proofErr w:type="gramEnd"/>
                             <w:r>
                               <w:rPr>
                                 <w:rFonts w:ascii="Consolas" w:eastAsia="Times New Roman" w:hAnsi="Consolas" w:cs="Times New Roman"/>
                                 <w:color w:val="4EC9B0"/>
                                 <w:sz w:val="21"/>
                                 <w:szCs w:val="21"/>
-                                <w:lang w:val="nb-NO" w:eastAsia="nb-NO"/>
-                                <w14:ligatures w14:val="none"/>
-                              </w:rPr>
-                              <w:t>BigInteger</w:t>
-                            </w:r>
-                            <w:proofErr w:type="spellEnd"/>
+                                <w:lang w:eastAsia="nb-NO"/>
+                                <w14:ligatures w14:val="none"/>
+                              </w:rPr>
+                              <w:t>int</w:t>
+                            </w:r>
                             <w:r>
                               <w:rPr>
                                 <w:rFonts w:ascii="Consolas" w:eastAsia="Times New Roman" w:hAnsi="Consolas" w:cs="Times New Roman"/>
                                 <w:color w:val="CCCCCC"/>
                                 <w:sz w:val="21"/>
                                 <w:szCs w:val="21"/>
-                                <w:lang w:val="nb-NO" w:eastAsia="nb-NO"/>
+                                <w:lang w:eastAsia="nb-NO"/>
                                 <w14:ligatures w14:val="none"/>
                               </w:rPr>
                               <w:t xml:space="preserve"> </w:t>
                             </w:r>
-                            <w:proofErr w:type="spellStart"/>
-                            <w:proofErr w:type="gramStart"/>
-                            <w:r>
-                              <w:rPr>
-                                <w:rFonts w:ascii="Consolas" w:eastAsia="Times New Roman" w:hAnsi="Consolas" w:cs="Times New Roman"/>
-                                <w:color w:val="DCDCAA"/>
-                                <w:sz w:val="21"/>
-                                <w:szCs w:val="21"/>
-                                <w:lang w:val="nb-NO" w:eastAsia="nb-NO"/>
-                                <w14:ligatures w14:val="none"/>
-                              </w:rPr>
-                              <w:t>calculate</w:t>
-                            </w:r>
-                            <w:proofErr w:type="spellEnd"/>
+                            <w:r>
+                              <w:rPr>
+                                <w:rFonts w:ascii="Consolas" w:eastAsia="Times New Roman" w:hAnsi="Consolas" w:cs="Times New Roman"/>
+                                <w:color w:val="9CDCFE"/>
+                                <w:sz w:val="21"/>
+                                <w:szCs w:val="21"/>
+                                <w:lang w:eastAsia="nb-NO"/>
+                                <w14:ligatures w14:val="none"/>
+                              </w:rPr>
+                              <w:t>n</w:t>
+                            </w:r>
                             <w:r>
                               <w:rPr>
                                 <w:rFonts w:ascii="Consolas" w:eastAsia="Times New Roman" w:hAnsi="Consolas" w:cs="Times New Roman"/>
                                 <w:color w:val="CCCCCC"/>
                                 <w:sz w:val="21"/>
                                 <w:szCs w:val="21"/>
-                                <w:lang w:val="nb-NO" w:eastAsia="nb-NO"/>
-                                <w14:ligatures w14:val="none"/>
-                              </w:rPr>
-                              <w:t>(</w:t>
-                            </w:r>
-                            <w:proofErr w:type="spellStart"/>
-                            <w:proofErr w:type="gramEnd"/>
-                            <w:r>
-                              <w:rPr>
-                                <w:rFonts w:ascii="Consolas" w:eastAsia="Times New Roman" w:hAnsi="Consolas" w:cs="Times New Roman"/>
-                                <w:color w:val="4EC9B0"/>
-                                <w:sz w:val="21"/>
-                                <w:szCs w:val="21"/>
-                                <w:lang w:val="nb-NO" w:eastAsia="nb-NO"/>
-                                <w14:ligatures w14:val="none"/>
-                              </w:rPr>
-                              <w:t>int</w:t>
-                            </w:r>
-                            <w:proofErr w:type="spellEnd"/>
-                            <w:r>
-                              <w:rPr>
-                                <w:rFonts w:ascii="Consolas" w:eastAsia="Times New Roman" w:hAnsi="Consolas" w:cs="Times New Roman"/>
-                                <w:color w:val="CCCCCC"/>
-                                <w:sz w:val="21"/>
-                                <w:szCs w:val="21"/>
-                                <w:lang w:val="nb-NO" w:eastAsia="nb-NO"/>
-                                <w14:ligatures w14:val="none"/>
-                              </w:rPr>
-                              <w:t xml:space="preserve"> </w:t>
-                            </w:r>
-                            <w:r>
-                              <w:rPr>
-                                <w:rFonts w:ascii="Consolas" w:eastAsia="Times New Roman" w:hAnsi="Consolas" w:cs="Times New Roman"/>
-                                <w:color w:val="9CDCFE"/>
-                                <w:sz w:val="21"/>
-                                <w:szCs w:val="21"/>
-                                <w:lang w:val="nb-NO" w:eastAsia="nb-NO"/>
-                                <w14:ligatures w14:val="none"/>
-                              </w:rPr>
-                              <w:t>n</w:t>
-                            </w:r>
-                            <w:r>
-                              <w:rPr>
-                                <w:rFonts w:ascii="Consolas" w:eastAsia="Times New Roman" w:hAnsi="Consolas" w:cs="Times New Roman"/>
-                                <w:color w:val="CCCCCC"/>
-                                <w:sz w:val="21"/>
-                                <w:szCs w:val="21"/>
-                                <w:lang w:val="nb-NO" w:eastAsia="nb-NO"/>
+                                <w:lang w:eastAsia="nb-NO"/>
                                 <w14:ligatures w14:val="none"/>
                               </w:rPr>
                               <w:t>) {</w:t>
@@ -1195,7 +1023,7 @@
                                 <w:color w:val="CCCCCC"/>
                                 <w:sz w:val="21"/>
                                 <w:szCs w:val="21"/>
-                                <w:lang w:val="nb-NO" w:eastAsia="nb-NO"/>
+                                <w:lang w:eastAsia="nb-NO"/>
                                 <w14:ligatures w14:val="none"/>
                               </w:rPr>
                             </w:pPr>
@@ -1205,31 +1033,29 @@
                                 <w:color w:val="CCCCCC"/>
                                 <w:sz w:val="21"/>
                                 <w:szCs w:val="21"/>
-                                <w:lang w:val="nb-NO" w:eastAsia="nb-NO"/>
+                                <w:lang w:eastAsia="nb-NO"/>
                                 <w14:ligatures w14:val="none"/>
                               </w:rPr>
                               <w:t xml:space="preserve">        </w:t>
                             </w:r>
-                            <w:proofErr w:type="spellStart"/>
                             <w:r>
                               <w:rPr>
                                 <w:rFonts w:ascii="Consolas" w:eastAsia="Times New Roman" w:hAnsi="Consolas" w:cs="Times New Roman"/>
                                 <w:color w:val="C586C0"/>
                                 <w:sz w:val="21"/>
                                 <w:szCs w:val="21"/>
-                                <w:lang w:val="nb-NO" w:eastAsia="nb-NO"/>
+                                <w:lang w:eastAsia="nb-NO"/>
                                 <w14:ligatures w14:val="none"/>
                               </w:rPr>
                               <w:t>if</w:t>
                             </w:r>
-                            <w:proofErr w:type="spellEnd"/>
                             <w:r>
                               <w:rPr>
                                 <w:rFonts w:ascii="Consolas" w:eastAsia="Times New Roman" w:hAnsi="Consolas" w:cs="Times New Roman"/>
                                 <w:color w:val="CCCCCC"/>
                                 <w:sz w:val="21"/>
                                 <w:szCs w:val="21"/>
-                                <w:lang w:val="nb-NO" w:eastAsia="nb-NO"/>
+                                <w:lang w:eastAsia="nb-NO"/>
                                 <w14:ligatures w14:val="none"/>
                               </w:rPr>
                               <w:t xml:space="preserve"> (</w:t>
@@ -1240,7 +1066,7 @@
                                 <w:color w:val="9CDCFE"/>
                                 <w:sz w:val="21"/>
                                 <w:szCs w:val="21"/>
-                                <w:lang w:val="nb-NO" w:eastAsia="nb-NO"/>
+                                <w:lang w:eastAsia="nb-NO"/>
                                 <w14:ligatures w14:val="none"/>
                               </w:rPr>
                               <w:t>n</w:t>
@@ -1251,7 +1077,7 @@
                                 <w:color w:val="CCCCCC"/>
                                 <w:sz w:val="21"/>
                                 <w:szCs w:val="21"/>
-                                <w:lang w:val="nb-NO" w:eastAsia="nb-NO"/>
+                                <w:lang w:eastAsia="nb-NO"/>
                                 <w14:ligatures w14:val="none"/>
                               </w:rPr>
                               <w:t xml:space="preserve"> </w:t>
@@ -1262,7 +1088,7 @@
                                 <w:color w:val="D4D4D4"/>
                                 <w:sz w:val="21"/>
                                 <w:szCs w:val="21"/>
-                                <w:lang w:val="nb-NO" w:eastAsia="nb-NO"/>
+                                <w:lang w:eastAsia="nb-NO"/>
                                 <w14:ligatures w14:val="none"/>
                               </w:rPr>
                               <w:t>==</w:t>
@@ -1273,7 +1099,7 @@
                                 <w:color w:val="CCCCCC"/>
                                 <w:sz w:val="21"/>
                                 <w:szCs w:val="21"/>
-                                <w:lang w:val="nb-NO" w:eastAsia="nb-NO"/>
+                                <w:lang w:eastAsia="nb-NO"/>
                                 <w14:ligatures w14:val="none"/>
                               </w:rPr>
                               <w:t xml:space="preserve"> </w:t>
@@ -1284,7 +1110,7 @@
                                 <w:color w:val="B5CEA8"/>
                                 <w:sz w:val="21"/>
                                 <w:szCs w:val="21"/>
-                                <w:lang w:val="nb-NO" w:eastAsia="nb-NO"/>
+                                <w:lang w:eastAsia="nb-NO"/>
                                 <w14:ligatures w14:val="none"/>
                               </w:rPr>
                               <w:t>0</w:t>
@@ -1295,42 +1121,41 @@
                                 <w:color w:val="CCCCCC"/>
                                 <w:sz w:val="21"/>
                                 <w:szCs w:val="21"/>
-                                <w:lang w:val="nb-NO" w:eastAsia="nb-NO"/>
+                                <w:lang w:eastAsia="nb-NO"/>
                                 <w14:ligatures w14:val="none"/>
                               </w:rPr>
                               <w:t xml:space="preserve">) </w:t>
                             </w:r>
-                            <w:proofErr w:type="spellStart"/>
                             <w:r>
                               <w:rPr>
                                 <w:rFonts w:ascii="Consolas" w:eastAsia="Times New Roman" w:hAnsi="Consolas" w:cs="Times New Roman"/>
                                 <w:color w:val="C586C0"/>
                                 <w:sz w:val="21"/>
                                 <w:szCs w:val="21"/>
-                                <w:lang w:val="nb-NO" w:eastAsia="nb-NO"/>
+                                <w:lang w:eastAsia="nb-NO"/>
                                 <w14:ligatures w14:val="none"/>
                               </w:rPr>
                               <w:t>return</w:t>
                             </w:r>
-                            <w:proofErr w:type="spellEnd"/>
                             <w:r>
                               <w:rPr>
                                 <w:rFonts w:ascii="Consolas" w:eastAsia="Times New Roman" w:hAnsi="Consolas" w:cs="Times New Roman"/>
                                 <w:color w:val="CCCCCC"/>
                                 <w:sz w:val="21"/>
                                 <w:szCs w:val="21"/>
-                                <w:lang w:val="nb-NO" w:eastAsia="nb-NO"/>
+                                <w:lang w:eastAsia="nb-NO"/>
                                 <w14:ligatures w14:val="none"/>
                               </w:rPr>
                               <w:t xml:space="preserve"> </w:t>
                             </w:r>
+                            <w:proofErr w:type="gramStart"/>
                             <w:r>
                               <w:rPr>
                                 <w:rFonts w:ascii="Consolas" w:eastAsia="Times New Roman" w:hAnsi="Consolas" w:cs="Times New Roman"/>
                                 <w:color w:val="4EC9B0"/>
                                 <w:sz w:val="21"/>
                                 <w:szCs w:val="21"/>
-                                <w:lang w:val="nb-NO" w:eastAsia="nb-NO"/>
+                                <w:lang w:eastAsia="nb-NO"/>
                                 <w14:ligatures w14:val="none"/>
                               </w:rPr>
                               <w:t>BigInteger</w:t>
@@ -1341,7 +1166,7 @@
                                 <w:color w:val="CCCCCC"/>
                                 <w:sz w:val="21"/>
                                 <w:szCs w:val="21"/>
-                                <w:lang w:val="nb-NO" w:eastAsia="nb-NO"/>
+                                <w:lang w:eastAsia="nb-NO"/>
                                 <w14:ligatures w14:val="none"/>
                               </w:rPr>
                               <w:t>.</w:t>
@@ -1352,7 +1177,7 @@
                                 <w:color w:val="4FC1FF"/>
                                 <w:sz w:val="21"/>
                                 <w:szCs w:val="21"/>
-                                <w:lang w:val="nb-NO" w:eastAsia="nb-NO"/>
+                                <w:lang w:eastAsia="nb-NO"/>
                                 <w14:ligatures w14:val="none"/>
                               </w:rPr>
                               <w:t>ONE</w:t>
@@ -1363,11 +1188,12 @@
                                 <w:color w:val="CCCCCC"/>
                                 <w:sz w:val="21"/>
                                 <w:szCs w:val="21"/>
-                                <w:lang w:val="nb-NO" w:eastAsia="nb-NO"/>
+                                <w:lang w:eastAsia="nb-NO"/>
                                 <w14:ligatures w14:val="none"/>
                               </w:rPr>
                               <w:t>;</w:t>
                             </w:r>
+                            <w:proofErr w:type="gramEnd"/>
                           </w:p>
                           <w:p>
                             <w:pPr>
@@ -1378,7 +1204,7 @@
                                 <w:color w:val="CCCCCC"/>
                                 <w:sz w:val="21"/>
                                 <w:szCs w:val="21"/>
-                                <w:lang w:val="nb-NO" w:eastAsia="nb-NO"/>
+                                <w:lang w:eastAsia="nb-NO"/>
                                 <w14:ligatures w14:val="none"/>
                               </w:rPr>
                             </w:pPr>
@@ -1388,22 +1214,88 @@
                                 <w:color w:val="CCCCCC"/>
                                 <w:sz w:val="21"/>
                                 <w:szCs w:val="21"/>
-                                <w:lang w:val="nb-NO" w:eastAsia="nb-NO"/>
+                                <w:lang w:eastAsia="nb-NO"/>
                                 <w14:ligatures w14:val="none"/>
                               </w:rPr>
                               <w:t xml:space="preserve">        </w:t>
                             </w:r>
+                            <w:r>
+                              <w:rPr>
+                                <w:rFonts w:ascii="Consolas" w:eastAsia="Times New Roman" w:hAnsi="Consolas" w:cs="Times New Roman"/>
+                                <w:color w:val="C586C0"/>
+                                <w:sz w:val="21"/>
+                                <w:szCs w:val="21"/>
+                                <w:lang w:eastAsia="nb-NO"/>
+                                <w14:ligatures w14:val="none"/>
+                              </w:rPr>
+                              <w:t>else</w:t>
+                            </w:r>
+                            <w:r>
+                              <w:rPr>
+                                <w:rFonts w:ascii="Consolas" w:eastAsia="Times New Roman" w:hAnsi="Consolas" w:cs="Times New Roman"/>
+                                <w:color w:val="CCCCCC"/>
+                                <w:sz w:val="21"/>
+                                <w:szCs w:val="21"/>
+                                <w:lang w:eastAsia="nb-NO"/>
+                                <w14:ligatures w14:val="none"/>
+                              </w:rPr>
+                              <w:t xml:space="preserve"> </w:t>
+                            </w:r>
+                            <w:r>
+                              <w:rPr>
+                                <w:rFonts w:ascii="Consolas" w:eastAsia="Times New Roman" w:hAnsi="Consolas" w:cs="Times New Roman"/>
+                                <w:color w:val="C586C0"/>
+                                <w:sz w:val="21"/>
+                                <w:szCs w:val="21"/>
+                                <w:lang w:eastAsia="nb-NO"/>
+                                <w14:ligatures w14:val="none"/>
+                              </w:rPr>
+                              <w:t>return</w:t>
+                            </w:r>
+                            <w:r>
+                              <w:rPr>
+                                <w:rFonts w:ascii="Consolas" w:eastAsia="Times New Roman" w:hAnsi="Consolas" w:cs="Times New Roman"/>
+                                <w:color w:val="CCCCCC"/>
+                                <w:sz w:val="21"/>
+                                <w:szCs w:val="21"/>
+                                <w:lang w:eastAsia="nb-NO"/>
+                                <w14:ligatures w14:val="none"/>
+                              </w:rPr>
+                              <w:t xml:space="preserve"> </w:t>
+                            </w:r>
                             <w:proofErr w:type="spellStart"/>
                             <w:r>
                               <w:rPr>
                                 <w:rFonts w:ascii="Consolas" w:eastAsia="Times New Roman" w:hAnsi="Consolas" w:cs="Times New Roman"/>
-                                <w:color w:val="C586C0"/>
-                                <w:sz w:val="21"/>
-                                <w:szCs w:val="21"/>
-                                <w:lang w:val="nb-NO" w:eastAsia="nb-NO"/>
-                                <w14:ligatures w14:val="none"/>
-                              </w:rPr>
-                              <w:t>else</w:t>
+                                <w:color w:val="4EC9B0"/>
+                                <w:sz w:val="21"/>
+                                <w:szCs w:val="21"/>
+                                <w:lang w:eastAsia="nb-NO"/>
+                                <w14:ligatures w14:val="none"/>
+                              </w:rPr>
+                              <w:t>BigInteger</w:t>
+                            </w:r>
+                            <w:r>
+                              <w:rPr>
+                                <w:rFonts w:ascii="Consolas" w:eastAsia="Times New Roman" w:hAnsi="Consolas" w:cs="Times New Roman"/>
+                                <w:color w:val="CCCCCC"/>
+                                <w:sz w:val="21"/>
+                                <w:szCs w:val="21"/>
+                                <w:lang w:eastAsia="nb-NO"/>
+                                <w14:ligatures w14:val="none"/>
+                              </w:rPr>
+                              <w:t>.</w:t>
+                            </w:r>
+                            <w:r>
+                              <w:rPr>
+                                <w:rFonts w:ascii="Consolas" w:eastAsia="Times New Roman" w:hAnsi="Consolas" w:cs="Times New Roman"/>
+                                <w:color w:val="DCDCAA"/>
+                                <w:sz w:val="21"/>
+                                <w:szCs w:val="21"/>
+                                <w:lang w:eastAsia="nb-NO"/>
+                                <w14:ligatures w14:val="none"/>
+                              </w:rPr>
+                              <w:t>valueOf</w:t>
                             </w:r>
                             <w:proofErr w:type="spellEnd"/>
                             <w:r>
@@ -1412,57 +1304,56 @@
                                 <w:color w:val="CCCCCC"/>
                                 <w:sz w:val="21"/>
                                 <w:szCs w:val="21"/>
-                                <w:lang w:val="nb-NO" w:eastAsia="nb-NO"/>
-                                <w14:ligatures w14:val="none"/>
-                              </w:rPr>
-                              <w:t xml:space="preserve"> </w:t>
-                            </w:r>
-                            <w:proofErr w:type="spellStart"/>
-                            <w:r>
-                              <w:rPr>
-                                <w:rFonts w:ascii="Consolas" w:eastAsia="Times New Roman" w:hAnsi="Consolas" w:cs="Times New Roman"/>
-                                <w:color w:val="C586C0"/>
-                                <w:sz w:val="21"/>
-                                <w:szCs w:val="21"/>
-                                <w:lang w:val="nb-NO" w:eastAsia="nb-NO"/>
-                                <w14:ligatures w14:val="none"/>
-                              </w:rPr>
-                              <w:t>return</w:t>
-                            </w:r>
-                            <w:proofErr w:type="spellEnd"/>
+                                <w:lang w:eastAsia="nb-NO"/>
+                                <w14:ligatures w14:val="none"/>
+                              </w:rPr>
+                              <w:t>(</w:t>
+                            </w:r>
+                            <w:r>
+                              <w:rPr>
+                                <w:rFonts w:ascii="Consolas" w:eastAsia="Times New Roman" w:hAnsi="Consolas" w:cs="Times New Roman"/>
+                                <w:color w:val="9CDCFE"/>
+                                <w:sz w:val="21"/>
+                                <w:szCs w:val="21"/>
+                                <w:lang w:eastAsia="nb-NO"/>
+                                <w14:ligatures w14:val="none"/>
+                              </w:rPr>
+                              <w:t>n</w:t>
+                            </w:r>
+                            <w:proofErr w:type="gramStart"/>
                             <w:r>
                               <w:rPr>
                                 <w:rFonts w:ascii="Consolas" w:eastAsia="Times New Roman" w:hAnsi="Consolas" w:cs="Times New Roman"/>
                                 <w:color w:val="CCCCCC"/>
                                 <w:sz w:val="21"/>
                                 <w:szCs w:val="21"/>
-                                <w:lang w:val="nb-NO" w:eastAsia="nb-NO"/>
-                                <w14:ligatures w14:val="none"/>
-                              </w:rPr>
-                              <w:t xml:space="preserve"> </w:t>
-                            </w:r>
-                            <w:proofErr w:type="spellStart"/>
-                            <w:r>
-                              <w:rPr>
-                                <w:rFonts w:ascii="Consolas" w:eastAsia="Times New Roman" w:hAnsi="Consolas" w:cs="Times New Roman"/>
-                                <w:color w:val="4EC9B0"/>
-                                <w:sz w:val="21"/>
-                                <w:szCs w:val="21"/>
-                                <w:lang w:val="nb-NO" w:eastAsia="nb-NO"/>
-                                <w14:ligatures w14:val="none"/>
-                              </w:rPr>
-                              <w:t>BigInteger</w:t>
-                            </w:r>
+                                <w:lang w:eastAsia="nb-NO"/>
+                                <w14:ligatures w14:val="none"/>
+                              </w:rPr>
+                              <w:t>).</w:t>
+                            </w:r>
+                            <w:r>
+                              <w:rPr>
+                                <w:rFonts w:ascii="Consolas" w:eastAsia="Times New Roman" w:hAnsi="Consolas" w:cs="Times New Roman"/>
+                                <w:color w:val="DCDCAA"/>
+                                <w:sz w:val="21"/>
+                                <w:szCs w:val="21"/>
+                                <w:lang w:eastAsia="nb-NO"/>
+                                <w14:ligatures w14:val="none"/>
+                              </w:rPr>
+                              <w:t>multiply</w:t>
+                            </w:r>
+                            <w:proofErr w:type="gramEnd"/>
                             <w:r>
                               <w:rPr>
                                 <w:rFonts w:ascii="Consolas" w:eastAsia="Times New Roman" w:hAnsi="Consolas" w:cs="Times New Roman"/>
                                 <w:color w:val="CCCCCC"/>
                                 <w:sz w:val="21"/>
                                 <w:szCs w:val="21"/>
-                                <w:lang w:val="nb-NO" w:eastAsia="nb-NO"/>
-                                <w14:ligatures w14:val="none"/>
-                              </w:rPr>
-                              <w:t>.</w:t>
+                                <w:lang w:eastAsia="nb-NO"/>
+                                <w14:ligatures w14:val="none"/>
+                              </w:rPr>
+                              <w:t>(</w:t>
                             </w:r>
                             <w:r>
                               <w:rPr>
@@ -1470,19 +1361,18 @@
                                 <w:color w:val="DCDCAA"/>
                                 <w:sz w:val="21"/>
                                 <w:szCs w:val="21"/>
-                                <w:lang w:val="nb-NO" w:eastAsia="nb-NO"/>
-                                <w14:ligatures w14:val="none"/>
-                              </w:rPr>
-                              <w:t>valueOf</w:t>
-                            </w:r>
-                            <w:proofErr w:type="spellEnd"/>
+                                <w:lang w:eastAsia="nb-NO"/>
+                                <w14:ligatures w14:val="none"/>
+                              </w:rPr>
+                              <w:t>calculate</w:t>
+                            </w:r>
                             <w:r>
                               <w:rPr>
                                 <w:rFonts w:ascii="Consolas" w:eastAsia="Times New Roman" w:hAnsi="Consolas" w:cs="Times New Roman"/>
                                 <w:color w:val="CCCCCC"/>
                                 <w:sz w:val="21"/>
                                 <w:szCs w:val="21"/>
-                                <w:lang w:val="nb-NO" w:eastAsia="nb-NO"/>
+                                <w:lang w:eastAsia="nb-NO"/>
                                 <w14:ligatures w14:val="none"/>
                               </w:rPr>
                               <w:t>(</w:t>
@@ -1493,112 +1383,40 @@
                                 <w:color w:val="9CDCFE"/>
                                 <w:sz w:val="21"/>
                                 <w:szCs w:val="21"/>
-                                <w:lang w:val="nb-NO" w:eastAsia="nb-NO"/>
+                                <w:lang w:eastAsia="nb-NO"/>
                                 <w14:ligatures w14:val="none"/>
                               </w:rPr>
                               <w:t>n</w:t>
                             </w:r>
-                            <w:proofErr w:type="gramStart"/>
+                            <w:r>
+                              <w:rPr>
+                                <w:rFonts w:ascii="Consolas" w:eastAsia="Times New Roman" w:hAnsi="Consolas" w:cs="Times New Roman"/>
+                                <w:color w:val="D4D4D4"/>
+                                <w:sz w:val="21"/>
+                                <w:szCs w:val="21"/>
+                                <w:lang w:eastAsia="nb-NO"/>
+                                <w14:ligatures w14:val="none"/>
+                              </w:rPr>
+                              <w:t>-</w:t>
+                            </w:r>
+                            <w:r>
+                              <w:rPr>
+                                <w:rFonts w:ascii="Consolas" w:eastAsia="Times New Roman" w:hAnsi="Consolas" w:cs="Times New Roman"/>
+                                <w:color w:val="B5CEA8"/>
+                                <w:sz w:val="21"/>
+                                <w:szCs w:val="21"/>
+                                <w:lang w:eastAsia="nb-NO"/>
+                                <w14:ligatures w14:val="none"/>
+                              </w:rPr>
+                              <w:t>1</w:t>
+                            </w:r>
                             <w:r>
                               <w:rPr>
                                 <w:rFonts w:ascii="Consolas" w:eastAsia="Times New Roman" w:hAnsi="Consolas" w:cs="Times New Roman"/>
                                 <w:color w:val="CCCCCC"/>
                                 <w:sz w:val="21"/>
                                 <w:szCs w:val="21"/>
-                                <w:lang w:val="nb-NO" w:eastAsia="nb-NO"/>
-                                <w14:ligatures w14:val="none"/>
-                              </w:rPr>
-                              <w:t>).</w:t>
-                            </w:r>
-                            <w:proofErr w:type="spellStart"/>
-                            <w:r>
-                              <w:rPr>
-                                <w:rFonts w:ascii="Consolas" w:eastAsia="Times New Roman" w:hAnsi="Consolas" w:cs="Times New Roman"/>
-                                <w:color w:val="DCDCAA"/>
-                                <w:sz w:val="21"/>
-                                <w:szCs w:val="21"/>
-                                <w:lang w:val="nb-NO" w:eastAsia="nb-NO"/>
-                                <w14:ligatures w14:val="none"/>
-                              </w:rPr>
-                              <w:t>multiply</w:t>
-                            </w:r>
-                            <w:proofErr w:type="spellEnd"/>
-                            <w:proofErr w:type="gramEnd"/>
-                            <w:r>
-                              <w:rPr>
-                                <w:rFonts w:ascii="Consolas" w:eastAsia="Times New Roman" w:hAnsi="Consolas" w:cs="Times New Roman"/>
-                                <w:color w:val="CCCCCC"/>
-                                <w:sz w:val="21"/>
-                                <w:szCs w:val="21"/>
-                                <w:lang w:val="nb-NO" w:eastAsia="nb-NO"/>
-                                <w14:ligatures w14:val="none"/>
-                              </w:rPr>
-                              <w:t>(</w:t>
-                            </w:r>
-                            <w:proofErr w:type="spellStart"/>
-                            <w:r>
-                              <w:rPr>
-                                <w:rFonts w:ascii="Consolas" w:eastAsia="Times New Roman" w:hAnsi="Consolas" w:cs="Times New Roman"/>
-                                <w:color w:val="DCDCAA"/>
-                                <w:sz w:val="21"/>
-                                <w:szCs w:val="21"/>
-                                <w:lang w:val="nb-NO" w:eastAsia="nb-NO"/>
-                                <w14:ligatures w14:val="none"/>
-                              </w:rPr>
-                              <w:t>calculate</w:t>
-                            </w:r>
-                            <w:proofErr w:type="spellEnd"/>
-                            <w:r>
-                              <w:rPr>
-                                <w:rFonts w:ascii="Consolas" w:eastAsia="Times New Roman" w:hAnsi="Consolas" w:cs="Times New Roman"/>
-                                <w:color w:val="CCCCCC"/>
-                                <w:sz w:val="21"/>
-                                <w:szCs w:val="21"/>
-                                <w:lang w:val="nb-NO" w:eastAsia="nb-NO"/>
-                                <w14:ligatures w14:val="none"/>
-                              </w:rPr>
-                              <w:t>(</w:t>
-                            </w:r>
-                            <w:r>
-                              <w:rPr>
-                                <w:rFonts w:ascii="Consolas" w:eastAsia="Times New Roman" w:hAnsi="Consolas" w:cs="Times New Roman"/>
-                                <w:color w:val="9CDCFE"/>
-                                <w:sz w:val="21"/>
-                                <w:szCs w:val="21"/>
-                                <w:lang w:val="nb-NO" w:eastAsia="nb-NO"/>
-                                <w14:ligatures w14:val="none"/>
-                              </w:rPr>
-                              <w:t>n</w:t>
-                            </w:r>
-                            <w:r>
-                              <w:rPr>
-                                <w:rFonts w:ascii="Consolas" w:eastAsia="Times New Roman" w:hAnsi="Consolas" w:cs="Times New Roman"/>
-                                <w:color w:val="D4D4D4"/>
-                                <w:sz w:val="21"/>
-                                <w:szCs w:val="21"/>
-                                <w:lang w:val="nb-NO" w:eastAsia="nb-NO"/>
-                                <w14:ligatures w14:val="none"/>
-                              </w:rPr>
-                              <w:t>-</w:t>
-                            </w:r>
-                            <w:r>
-                              <w:rPr>
-                                <w:rFonts w:ascii="Consolas" w:eastAsia="Times New Roman" w:hAnsi="Consolas" w:cs="Times New Roman"/>
-                                <w:color w:val="B5CEA8"/>
-                                <w:sz w:val="21"/>
-                                <w:szCs w:val="21"/>
-                                <w:lang w:val="nb-NO" w:eastAsia="nb-NO"/>
-                                <w14:ligatures w14:val="none"/>
-                              </w:rPr>
-                              <w:t>1</w:t>
-                            </w:r>
-                            <w:r>
-                              <w:rPr>
-                                <w:rFonts w:ascii="Consolas" w:eastAsia="Times New Roman" w:hAnsi="Consolas" w:cs="Times New Roman"/>
-                                <w:color w:val="CCCCCC"/>
-                                <w:sz w:val="21"/>
-                                <w:szCs w:val="21"/>
-                                <w:lang w:val="nb-NO" w:eastAsia="nb-NO"/>
+                                <w:lang w:eastAsia="nb-NO"/>
                                 <w14:ligatures w14:val="none"/>
                               </w:rPr>
                               <w:t>));</w:t>
@@ -1613,7 +1431,7 @@
                                 <w:color w:val="CCCCCC"/>
                                 <w:sz w:val="21"/>
                                 <w:szCs w:val="21"/>
-                                <w:lang w:val="nb-NO" w:eastAsia="nb-NO"/>
+                                <w:lang w:eastAsia="nb-NO"/>
                                 <w14:ligatures w14:val="none"/>
                               </w:rPr>
                             </w:pPr>
@@ -1623,7 +1441,7 @@
                                 <w:color w:val="CCCCCC"/>
                                 <w:sz w:val="21"/>
                                 <w:szCs w:val="21"/>
-                                <w:lang w:val="nb-NO" w:eastAsia="nb-NO"/>
+                                <w:lang w:eastAsia="nb-NO"/>
                                 <w14:ligatures w14:val="none"/>
                               </w:rPr>
                               <w:t>    }</w:t>
@@ -1664,21 +1482,43 @@
                           <w:color w:val="CCCCCC"/>
                           <w:sz w:val="21"/>
                           <w:szCs w:val="21"/>
-                          <w:lang w:val="nb-NO" w:eastAsia="nb-NO"/>
+                          <w:lang w:eastAsia="nb-NO"/>
                           <w14:ligatures w14:val="none"/>
                         </w:rPr>
                       </w:pPr>
+                      <w:r>
+                        <w:rPr>
+                          <w:rFonts w:ascii="Consolas" w:eastAsia="Times New Roman" w:hAnsi="Consolas" w:cs="Times New Roman"/>
+                          <w:color w:val="569CD6"/>
+                          <w:sz w:val="21"/>
+                          <w:szCs w:val="21"/>
+                          <w:lang w:eastAsia="nb-NO"/>
+                          <w14:ligatures w14:val="none"/>
+                        </w:rPr>
+                        <w:t>public</w:t>
+                      </w:r>
+                      <w:r>
+                        <w:rPr>
+                          <w:rFonts w:ascii="Consolas" w:eastAsia="Times New Roman" w:hAnsi="Consolas" w:cs="Times New Roman"/>
+                          <w:color w:val="CCCCCC"/>
+                          <w:sz w:val="21"/>
+                          <w:szCs w:val="21"/>
+                          <w:lang w:eastAsia="nb-NO"/>
+                          <w14:ligatures w14:val="none"/>
+                        </w:rPr>
+                        <w:t xml:space="preserve"> </w:t>
+                      </w:r>
                       <w:proofErr w:type="spellStart"/>
                       <w:r>
                         <w:rPr>
                           <w:rFonts w:ascii="Consolas" w:eastAsia="Times New Roman" w:hAnsi="Consolas" w:cs="Times New Roman"/>
-                          <w:color w:val="569CD6"/>
-                          <w:sz w:val="21"/>
-                          <w:szCs w:val="21"/>
-                          <w:lang w:val="nb-NO" w:eastAsia="nb-NO"/>
-                          <w14:ligatures w14:val="none"/>
-                        </w:rPr>
-                        <w:t>public</w:t>
+                          <w:color w:val="4EC9B0"/>
+                          <w:sz w:val="21"/>
+                          <w:szCs w:val="21"/>
+                          <w:lang w:eastAsia="nb-NO"/>
+                          <w14:ligatures w14:val="none"/>
+                        </w:rPr>
+                        <w:t>BigInteger</w:t>
                       </w:r>
                       <w:proofErr w:type="spellEnd"/>
                       <w:r>
@@ -1687,103 +1527,75 @@
                           <w:color w:val="CCCCCC"/>
                           <w:sz w:val="21"/>
                           <w:szCs w:val="21"/>
-                          <w:lang w:val="nb-NO" w:eastAsia="nb-NO"/>
+                          <w:lang w:eastAsia="nb-NO"/>
                           <w14:ligatures w14:val="none"/>
                         </w:rPr>
                         <w:t xml:space="preserve"> </w:t>
                       </w:r>
-                      <w:proofErr w:type="spellStart"/>
+                      <w:proofErr w:type="gramStart"/>
+                      <w:r>
+                        <w:rPr>
+                          <w:rFonts w:ascii="Consolas" w:eastAsia="Times New Roman" w:hAnsi="Consolas" w:cs="Times New Roman"/>
+                          <w:color w:val="DCDCAA"/>
+                          <w:sz w:val="21"/>
+                          <w:szCs w:val="21"/>
+                          <w:lang w:eastAsia="nb-NO"/>
+                          <w14:ligatures w14:val="none"/>
+                        </w:rPr>
+                        <w:t>calculate</w:t>
+                      </w:r>
+                      <w:r>
+                        <w:rPr>
+                          <w:rFonts w:ascii="Consolas" w:eastAsia="Times New Roman" w:hAnsi="Consolas" w:cs="Times New Roman"/>
+                          <w:color w:val="CCCCCC"/>
+                          <w:sz w:val="21"/>
+                          <w:szCs w:val="21"/>
+                          <w:lang w:eastAsia="nb-NO"/>
+                          <w14:ligatures w14:val="none"/>
+                        </w:rPr>
+                        <w:t>(</w:t>
+                      </w:r>
+                      <w:proofErr w:type="gramEnd"/>
                       <w:r>
                         <w:rPr>
                           <w:rFonts w:ascii="Consolas" w:eastAsia="Times New Roman" w:hAnsi="Consolas" w:cs="Times New Roman"/>
                           <w:color w:val="4EC9B0"/>
                           <w:sz w:val="21"/>
                           <w:szCs w:val="21"/>
-                          <w:lang w:val="nb-NO" w:eastAsia="nb-NO"/>
-                          <w14:ligatures w14:val="none"/>
-                        </w:rPr>
-                        <w:t>BigInteger</w:t>
-                      </w:r>
-                      <w:proofErr w:type="spellEnd"/>
+                          <w:lang w:eastAsia="nb-NO"/>
+                          <w14:ligatures w14:val="none"/>
+                        </w:rPr>
+                        <w:t>int</w:t>
+                      </w:r>
                       <w:r>
                         <w:rPr>
                           <w:rFonts w:ascii="Consolas" w:eastAsia="Times New Roman" w:hAnsi="Consolas" w:cs="Times New Roman"/>
                           <w:color w:val="CCCCCC"/>
                           <w:sz w:val="21"/>
                           <w:szCs w:val="21"/>
-                          <w:lang w:val="nb-NO" w:eastAsia="nb-NO"/>
+                          <w:lang w:eastAsia="nb-NO"/>
                           <w14:ligatures w14:val="none"/>
                         </w:rPr>
                         <w:t xml:space="preserve"> </w:t>
                       </w:r>
-                      <w:proofErr w:type="spellStart"/>
-                      <w:proofErr w:type="gramStart"/>
-                      <w:r>
-                        <w:rPr>
-                          <w:rFonts w:ascii="Consolas" w:eastAsia="Times New Roman" w:hAnsi="Consolas" w:cs="Times New Roman"/>
-                          <w:color w:val="DCDCAA"/>
-                          <w:sz w:val="21"/>
-                          <w:szCs w:val="21"/>
-                          <w:lang w:val="nb-NO" w:eastAsia="nb-NO"/>
-                          <w14:ligatures w14:val="none"/>
-                        </w:rPr>
-                        <w:t>calculate</w:t>
-                      </w:r>
-                      <w:proofErr w:type="spellEnd"/>
+                      <w:r>
+                        <w:rPr>
+                          <w:rFonts w:ascii="Consolas" w:eastAsia="Times New Roman" w:hAnsi="Consolas" w:cs="Times New Roman"/>
+                          <w:color w:val="9CDCFE"/>
+                          <w:sz w:val="21"/>
+                          <w:szCs w:val="21"/>
+                          <w:lang w:eastAsia="nb-NO"/>
+                          <w14:ligatures w14:val="none"/>
+                        </w:rPr>
+                        <w:t>n</w:t>
+                      </w:r>
                       <w:r>
                         <w:rPr>
                           <w:rFonts w:ascii="Consolas" w:eastAsia="Times New Roman" w:hAnsi="Consolas" w:cs="Times New Roman"/>
                           <w:color w:val="CCCCCC"/>
                           <w:sz w:val="21"/>
                           <w:szCs w:val="21"/>
-                          <w:lang w:val="nb-NO" w:eastAsia="nb-NO"/>
-                          <w14:ligatures w14:val="none"/>
-                        </w:rPr>
-                        <w:t>(</w:t>
-                      </w:r>
-                      <w:proofErr w:type="spellStart"/>
-                      <w:proofErr w:type="gramEnd"/>
-                      <w:r>
-                        <w:rPr>
-                          <w:rFonts w:ascii="Consolas" w:eastAsia="Times New Roman" w:hAnsi="Consolas" w:cs="Times New Roman"/>
-                          <w:color w:val="4EC9B0"/>
-                          <w:sz w:val="21"/>
-                          <w:szCs w:val="21"/>
-                          <w:lang w:val="nb-NO" w:eastAsia="nb-NO"/>
-                          <w14:ligatures w14:val="none"/>
-                        </w:rPr>
-                        <w:t>int</w:t>
-                      </w:r>
-                      <w:proofErr w:type="spellEnd"/>
-                      <w:r>
-                        <w:rPr>
-                          <w:rFonts w:ascii="Consolas" w:eastAsia="Times New Roman" w:hAnsi="Consolas" w:cs="Times New Roman"/>
-                          <w:color w:val="CCCCCC"/>
-                          <w:sz w:val="21"/>
-                          <w:szCs w:val="21"/>
-                          <w:lang w:val="nb-NO" w:eastAsia="nb-NO"/>
-                          <w14:ligatures w14:val="none"/>
-                        </w:rPr>
-                        <w:t xml:space="preserve"> </w:t>
-                      </w:r>
-                      <w:r>
-                        <w:rPr>
-                          <w:rFonts w:ascii="Consolas" w:eastAsia="Times New Roman" w:hAnsi="Consolas" w:cs="Times New Roman"/>
-                          <w:color w:val="9CDCFE"/>
-                          <w:sz w:val="21"/>
-                          <w:szCs w:val="21"/>
-                          <w:lang w:val="nb-NO" w:eastAsia="nb-NO"/>
-                          <w14:ligatures w14:val="none"/>
-                        </w:rPr>
-                        <w:t>n</w:t>
-                      </w:r>
-                      <w:r>
-                        <w:rPr>
-                          <w:rFonts w:ascii="Consolas" w:eastAsia="Times New Roman" w:hAnsi="Consolas" w:cs="Times New Roman"/>
-                          <w:color w:val="CCCCCC"/>
-                          <w:sz w:val="21"/>
-                          <w:szCs w:val="21"/>
-                          <w:lang w:val="nb-NO" w:eastAsia="nb-NO"/>
+                          <w:lang w:eastAsia="nb-NO"/>
                           <w14:ligatures w14:val="none"/>
                         </w:rPr>
                         <w:t>) {</w:t>
@@ -1798,7 +1610,7 @@
                           <w:color w:val="CCCCCC"/>
                           <w:sz w:val="21"/>
                           <w:szCs w:val="21"/>
-                          <w:lang w:val="nb-NO" w:eastAsia="nb-NO"/>
+                          <w:lang w:eastAsia="nb-NO"/>
                           <w14:ligatures w14:val="none"/>
                         </w:rPr>
                       </w:pPr>
@@ -1808,31 +1620,29 @@
                           <w:color w:val="CCCCCC"/>
                           <w:sz w:val="21"/>
                           <w:szCs w:val="21"/>
-                          <w:lang w:val="nb-NO" w:eastAsia="nb-NO"/>
+                          <w:lang w:eastAsia="nb-NO"/>
                           <w14:ligatures w14:val="none"/>
                         </w:rPr>
                         <w:t xml:space="preserve">        </w:t>
                       </w:r>
-                      <w:proofErr w:type="spellStart"/>
                       <w:r>
                         <w:rPr>
                           <w:rFonts w:ascii="Consolas" w:eastAsia="Times New Roman" w:hAnsi="Consolas" w:cs="Times New Roman"/>
                           <w:color w:val="C586C0"/>
                           <w:sz w:val="21"/>
                           <w:szCs w:val="21"/>
-                          <w:lang w:val="nb-NO" w:eastAsia="nb-NO"/>
+                          <w:lang w:eastAsia="nb-NO"/>
                           <w14:ligatures w14:val="none"/>
                         </w:rPr>
                         <w:t>if</w:t>
                       </w:r>
-                      <w:proofErr w:type="spellEnd"/>
                       <w:r>
                         <w:rPr>
                           <w:rFonts w:ascii="Consolas" w:eastAsia="Times New Roman" w:hAnsi="Consolas" w:cs="Times New Roman"/>
                           <w:color w:val="CCCCCC"/>
                           <w:sz w:val="21"/>
                           <w:szCs w:val="21"/>
-                          <w:lang w:val="nb-NO" w:eastAsia="nb-NO"/>
+                          <w:lang w:eastAsia="nb-NO"/>
                           <w14:ligatures w14:val="none"/>
                         </w:rPr>
                         <w:t xml:space="preserve"> (</w:t>
@@ -1843,7 +1653,7 @@
                           <w:color w:val="9CDCFE"/>
                           <w:sz w:val="21"/>
                           <w:szCs w:val="21"/>
-                          <w:lang w:val="nb-NO" w:eastAsia="nb-NO"/>
+                          <w:lang w:eastAsia="nb-NO"/>
                           <w14:ligatures w14:val="none"/>
                         </w:rPr>
                         <w:t>n</w:t>
@@ -1854,7 +1664,7 @@
                           <w:color w:val="CCCCCC"/>
                           <w:sz w:val="21"/>
                           <w:szCs w:val="21"/>
-                          <w:lang w:val="nb-NO" w:eastAsia="nb-NO"/>
+                          <w:lang w:eastAsia="nb-NO"/>
                           <w14:ligatures w14:val="none"/>
                         </w:rPr>
                         <w:t xml:space="preserve"> </w:t>
@@ -1865,7 +1675,7 @@
                           <w:color w:val="D4D4D4"/>
                           <w:sz w:val="21"/>
                           <w:szCs w:val="21"/>
-                          <w:lang w:val="nb-NO" w:eastAsia="nb-NO"/>
+                          <w:lang w:eastAsia="nb-NO"/>
                           <w14:ligatures w14:val="none"/>
                         </w:rPr>
                         <w:t>==</w:t>
@@ -1876,7 +1686,7 @@
                           <w:color w:val="CCCCCC"/>
                           <w:sz w:val="21"/>
                           <w:szCs w:val="21"/>
-                          <w:lang w:val="nb-NO" w:eastAsia="nb-NO"/>
+                          <w:lang w:eastAsia="nb-NO"/>
                           <w14:ligatures w14:val="none"/>
                         </w:rPr>
                         <w:t xml:space="preserve"> </w:t>
@@ -1887,7 +1697,7 @@
                           <w:color w:val="B5CEA8"/>
                           <w:sz w:val="21"/>
                           <w:szCs w:val="21"/>
-                          <w:lang w:val="nb-NO" w:eastAsia="nb-NO"/>
+                          <w:lang w:eastAsia="nb-NO"/>
                           <w14:ligatures w14:val="none"/>
                         </w:rPr>
                         <w:t>0</w:t>
@@ -1898,42 +1708,41 @@
                           <w:color w:val="CCCCCC"/>
                           <w:sz w:val="21"/>
                           <w:szCs w:val="21"/>
-                          <w:lang w:val="nb-NO" w:eastAsia="nb-NO"/>
+                          <w:lang w:eastAsia="nb-NO"/>
                           <w14:ligatures w14:val="none"/>
                         </w:rPr>
                         <w:t xml:space="preserve">) </w:t>
                       </w:r>
-                      <w:proofErr w:type="spellStart"/>
                       <w:r>
                         <w:rPr>
                           <w:rFonts w:ascii="Consolas" w:eastAsia="Times New Roman" w:hAnsi="Consolas" w:cs="Times New Roman"/>
                           <w:color w:val="C586C0"/>
                           <w:sz w:val="21"/>
                           <w:szCs w:val="21"/>
-                          <w:lang w:val="nb-NO" w:eastAsia="nb-NO"/>
+                          <w:lang w:eastAsia="nb-NO"/>
                           <w14:ligatures w14:val="none"/>
                         </w:rPr>
                         <w:t>return</w:t>
                       </w:r>
-                      <w:proofErr w:type="spellEnd"/>
                       <w:r>
                         <w:rPr>
                           <w:rFonts w:ascii="Consolas" w:eastAsia="Times New Roman" w:hAnsi="Consolas" w:cs="Times New Roman"/>
                           <w:color w:val="CCCCCC"/>
                           <w:sz w:val="21"/>
                           <w:szCs w:val="21"/>
-                          <w:lang w:val="nb-NO" w:eastAsia="nb-NO"/>
+                          <w:lang w:eastAsia="nb-NO"/>
                           <w14:ligatures w14:val="none"/>
                         </w:rPr>
                         <w:t xml:space="preserve"> </w:t>
                       </w:r>
+                      <w:proofErr w:type="gramStart"/>
                       <w:r>
                         <w:rPr>
                           <w:rFonts w:ascii="Consolas" w:eastAsia="Times New Roman" w:hAnsi="Consolas" w:cs="Times New Roman"/>
                           <w:color w:val="4EC9B0"/>
                           <w:sz w:val="21"/>
                           <w:szCs w:val="21"/>
-                          <w:lang w:val="nb-NO" w:eastAsia="nb-NO"/>
+                          <w:lang w:eastAsia="nb-NO"/>
                           <w14:ligatures w14:val="none"/>
                         </w:rPr>
                         <w:t>BigInteger</w:t>
@@ -1944,7 +1753,7 @@
                           <w:color w:val="CCCCCC"/>
                           <w:sz w:val="21"/>
                           <w:szCs w:val="21"/>
-                          <w:lang w:val="nb-NO" w:eastAsia="nb-NO"/>
+                          <w:lang w:eastAsia="nb-NO"/>
                           <w14:ligatures w14:val="none"/>
                         </w:rPr>
                         <w:t>.</w:t>
@@ -1955,7 +1764,7 @@
                           <w:color w:val="4FC1FF"/>
                           <w:sz w:val="21"/>
                           <w:szCs w:val="21"/>
-                          <w:lang w:val="nb-NO" w:eastAsia="nb-NO"/>
+                          <w:lang w:eastAsia="nb-NO"/>
                           <w14:ligatures w14:val="none"/>
                         </w:rPr>
                         <w:t>ONE</w:t>
@@ -1966,11 +1775,12 @@
                           <w:color w:val="CCCCCC"/>
                           <w:sz w:val="21"/>
                           <w:szCs w:val="21"/>
-                          <w:lang w:val="nb-NO" w:eastAsia="nb-NO"/>
+                          <w:lang w:eastAsia="nb-NO"/>
                           <w14:ligatures w14:val="none"/>
                         </w:rPr>
                         <w:t>;</w:t>
                       </w:r>
+                      <w:proofErr w:type="gramEnd"/>
                     </w:p>
                     <w:p>
                       <w:pPr>
@@ -1981,7 +1791,7 @@
                           <w:color w:val="CCCCCC"/>
                           <w:sz w:val="21"/>
                           <w:szCs w:val="21"/>
-                          <w:lang w:val="nb-NO" w:eastAsia="nb-NO"/>
+                          <w:lang w:eastAsia="nb-NO"/>
                           <w14:ligatures w14:val="none"/>
                         </w:rPr>
                       </w:pPr>
@@ -1991,22 +1801,88 @@
                           <w:color w:val="CCCCCC"/>
                           <w:sz w:val="21"/>
                           <w:szCs w:val="21"/>
-                          <w:lang w:val="nb-NO" w:eastAsia="nb-NO"/>
+                          <w:lang w:eastAsia="nb-NO"/>
                           <w14:ligatures w14:val="none"/>
                         </w:rPr>
                         <w:t xml:space="preserve">        </w:t>
                       </w:r>
+                      <w:r>
+                        <w:rPr>
+                          <w:rFonts w:ascii="Consolas" w:eastAsia="Times New Roman" w:hAnsi="Consolas" w:cs="Times New Roman"/>
+                          <w:color w:val="C586C0"/>
+                          <w:sz w:val="21"/>
+                          <w:szCs w:val="21"/>
+                          <w:lang w:eastAsia="nb-NO"/>
+                          <w14:ligatures w14:val="none"/>
+                        </w:rPr>
+                        <w:t>else</w:t>
+                      </w:r>
+                      <w:r>
+                        <w:rPr>
+                          <w:rFonts w:ascii="Consolas" w:eastAsia="Times New Roman" w:hAnsi="Consolas" w:cs="Times New Roman"/>
+                          <w:color w:val="CCCCCC"/>
+                          <w:sz w:val="21"/>
+                          <w:szCs w:val="21"/>
+                          <w:lang w:eastAsia="nb-NO"/>
+                          <w14:ligatures w14:val="none"/>
+                        </w:rPr>
+                        <w:t xml:space="preserve"> </w:t>
+                      </w:r>
+                      <w:r>
+                        <w:rPr>
+                          <w:rFonts w:ascii="Consolas" w:eastAsia="Times New Roman" w:hAnsi="Consolas" w:cs="Times New Roman"/>
+                          <w:color w:val="C586C0"/>
+                          <w:sz w:val="21"/>
+                          <w:szCs w:val="21"/>
+                          <w:lang w:eastAsia="nb-NO"/>
+                          <w14:ligatures w14:val="none"/>
+                        </w:rPr>
+                        <w:t>return</w:t>
+                      </w:r>
+                      <w:r>
+                        <w:rPr>
+                          <w:rFonts w:ascii="Consolas" w:eastAsia="Times New Roman" w:hAnsi="Consolas" w:cs="Times New Roman"/>
+                          <w:color w:val="CCCCCC"/>
+                          <w:sz w:val="21"/>
+                          <w:szCs w:val="21"/>
+                          <w:lang w:eastAsia="nb-NO"/>
+                          <w14:ligatures w14:val="none"/>
+                        </w:rPr>
+                        <w:t xml:space="preserve"> </w:t>
+                      </w:r>
                       <w:proofErr w:type="spellStart"/>
                       <w:r>
                         <w:rPr>
                           <w:rFonts w:ascii="Consolas" w:eastAsia="Times New Roman" w:hAnsi="Consolas" w:cs="Times New Roman"/>
-                          <w:color w:val="C586C0"/>
-                          <w:sz w:val="21"/>
-                          <w:szCs w:val="21"/>
-                          <w:lang w:val="nb-NO" w:eastAsia="nb-NO"/>
-                          <w14:ligatures w14:val="none"/>
-                        </w:rPr>
-                        <w:t>else</w:t>
+                          <w:color w:val="4EC9B0"/>
+                          <w:sz w:val="21"/>
+                          <w:szCs w:val="21"/>
+                          <w:lang w:eastAsia="nb-NO"/>
+                          <w14:ligatures w14:val="none"/>
+                        </w:rPr>
+                        <w:t>BigInteger</w:t>
+                      </w:r>
+                      <w:r>
+                        <w:rPr>
+                          <w:rFonts w:ascii="Consolas" w:eastAsia="Times New Roman" w:hAnsi="Consolas" w:cs="Times New Roman"/>
+                          <w:color w:val="CCCCCC"/>
+                          <w:sz w:val="21"/>
+                          <w:szCs w:val="21"/>
+                          <w:lang w:eastAsia="nb-NO"/>
+                          <w14:ligatures w14:val="none"/>
+                        </w:rPr>
+                        <w:t>.</w:t>
+                      </w:r>
+                      <w:r>
+                        <w:rPr>
+                          <w:rFonts w:ascii="Consolas" w:eastAsia="Times New Roman" w:hAnsi="Consolas" w:cs="Times New Roman"/>
+                          <w:color w:val="DCDCAA"/>
+                          <w:sz w:val="21"/>
+                          <w:szCs w:val="21"/>
+                          <w:lang w:eastAsia="nb-NO"/>
+                          <w14:ligatures w14:val="none"/>
+                        </w:rPr>
+                        <w:t>valueOf</w:t>
                       </w:r>
                       <w:proofErr w:type="spellEnd"/>
                       <w:r>
@@ -2015,57 +1891,56 @@
                           <w:color w:val="CCCCCC"/>
                           <w:sz w:val="21"/>
                           <w:szCs w:val="21"/>
-                          <w:lang w:val="nb-NO" w:eastAsia="nb-NO"/>
-                          <w14:ligatures w14:val="none"/>
-                        </w:rPr>
-                        <w:t xml:space="preserve"> </w:t>
-                      </w:r>
-                      <w:proofErr w:type="spellStart"/>
-                      <w:r>
-                        <w:rPr>
-                          <w:rFonts w:ascii="Consolas" w:eastAsia="Times New Roman" w:hAnsi="Consolas" w:cs="Times New Roman"/>
-                          <w:color w:val="C586C0"/>
-                          <w:sz w:val="21"/>
-                          <w:szCs w:val="21"/>
-                          <w:lang w:val="nb-NO" w:eastAsia="nb-NO"/>
-                          <w14:ligatures w14:val="none"/>
-                        </w:rPr>
-                        <w:t>return</w:t>
-                      </w:r>
-                      <w:proofErr w:type="spellEnd"/>
+                          <w:lang w:eastAsia="nb-NO"/>
+                          <w14:ligatures w14:val="none"/>
+                        </w:rPr>
+                        <w:t>(</w:t>
+                      </w:r>
+                      <w:r>
+                        <w:rPr>
+                          <w:rFonts w:ascii="Consolas" w:eastAsia="Times New Roman" w:hAnsi="Consolas" w:cs="Times New Roman"/>
+                          <w:color w:val="9CDCFE"/>
+                          <w:sz w:val="21"/>
+                          <w:szCs w:val="21"/>
+                          <w:lang w:eastAsia="nb-NO"/>
+                          <w14:ligatures w14:val="none"/>
+                        </w:rPr>
+                        <w:t>n</w:t>
+                      </w:r>
+                      <w:proofErr w:type="gramStart"/>
                       <w:r>
                         <w:rPr>
                           <w:rFonts w:ascii="Consolas" w:eastAsia="Times New Roman" w:hAnsi="Consolas" w:cs="Times New Roman"/>
                           <w:color w:val="CCCCCC"/>
                           <w:sz w:val="21"/>
                           <w:szCs w:val="21"/>
-                          <w:lang w:val="nb-NO" w:eastAsia="nb-NO"/>
-                          <w14:ligatures w14:val="none"/>
-                        </w:rPr>
-                        <w:t xml:space="preserve"> </w:t>
-                      </w:r>
-                      <w:proofErr w:type="spellStart"/>
-                      <w:r>
-                        <w:rPr>
-                          <w:rFonts w:ascii="Consolas" w:eastAsia="Times New Roman" w:hAnsi="Consolas" w:cs="Times New Roman"/>
-                          <w:color w:val="4EC9B0"/>
-                          <w:sz w:val="21"/>
-                          <w:szCs w:val="21"/>
-                          <w:lang w:val="nb-NO" w:eastAsia="nb-NO"/>
-                          <w14:ligatures w14:val="none"/>
-                        </w:rPr>
-                        <w:t>BigInteger</w:t>
-                      </w:r>
+                          <w:lang w:eastAsia="nb-NO"/>
+                          <w14:ligatures w14:val="none"/>
+                        </w:rPr>
+                        <w:t>).</w:t>
+                      </w:r>
+                      <w:r>
+                        <w:rPr>
+                          <w:rFonts w:ascii="Consolas" w:eastAsia="Times New Roman" w:hAnsi="Consolas" w:cs="Times New Roman"/>
+                          <w:color w:val="DCDCAA"/>
+                          <w:sz w:val="21"/>
+                          <w:szCs w:val="21"/>
+                          <w:lang w:eastAsia="nb-NO"/>
+                          <w14:ligatures w14:val="none"/>
+                        </w:rPr>
+                        <w:t>multiply</w:t>
+                      </w:r>
+                      <w:proofErr w:type="gramEnd"/>
                       <w:r>
                         <w:rPr>
                           <w:rFonts w:ascii="Consolas" w:eastAsia="Times New Roman" w:hAnsi="Consolas" w:cs="Times New Roman"/>
                           <w:color w:val="CCCCCC"/>
                           <w:sz w:val="21"/>
                           <w:szCs w:val="21"/>
-                          <w:lang w:val="nb-NO" w:eastAsia="nb-NO"/>
-                          <w14:ligatures w14:val="none"/>
-                        </w:rPr>
-                        <w:t>.</w:t>
+                          <w:lang w:eastAsia="nb-NO"/>
+                          <w14:ligatures w14:val="none"/>
+                        </w:rPr>
+                        <w:t>(</w:t>
                       </w:r>
                       <w:r>
                         <w:rPr>
@@ -2073,19 +1948,18 @@
                           <w:color w:val="DCDCAA"/>
                           <w:sz w:val="21"/>
                           <w:szCs w:val="21"/>
-                          <w:lang w:val="nb-NO" w:eastAsia="nb-NO"/>
-                          <w14:ligatures w14:val="none"/>
-                        </w:rPr>
-                        <w:t>valueOf</w:t>
-                      </w:r>
-                      <w:proofErr w:type="spellEnd"/>
+                          <w:lang w:eastAsia="nb-NO"/>
+                          <w14:ligatures w14:val="none"/>
+                        </w:rPr>
+                        <w:t>calculate</w:t>
+                      </w:r>
                       <w:r>
                         <w:rPr>
                           <w:rFonts w:ascii="Consolas" w:eastAsia="Times New Roman" w:hAnsi="Consolas" w:cs="Times New Roman"/>
                           <w:color w:val="CCCCCC"/>
                           <w:sz w:val="21"/>
                           <w:szCs w:val="21"/>
-                          <w:lang w:val="nb-NO" w:eastAsia="nb-NO"/>
+                          <w:lang w:eastAsia="nb-NO"/>
                           <w14:ligatures w14:val="none"/>
                         </w:rPr>
                         <w:t>(</w:t>
@@ -2096,112 +1970,40 @@
                           <w:color w:val="9CDCFE"/>
                           <w:sz w:val="21"/>
                           <w:szCs w:val="21"/>
-                          <w:lang w:val="nb-NO" w:eastAsia="nb-NO"/>
+                          <w:lang w:eastAsia="nb-NO"/>
                           <w14:ligatures w14:val="none"/>
                         </w:rPr>
                         <w:t>n</w:t>
                       </w:r>
-                      <w:proofErr w:type="gramStart"/>
+                      <w:r>
+                        <w:rPr>
+                          <w:rFonts w:ascii="Consolas" w:eastAsia="Times New Roman" w:hAnsi="Consolas" w:cs="Times New Roman"/>
+                          <w:color w:val="D4D4D4"/>
+                          <w:sz w:val="21"/>
+                          <w:szCs w:val="21"/>
+                          <w:lang w:eastAsia="nb-NO"/>
+                          <w14:ligatures w14:val="none"/>
+                        </w:rPr>
+                        <w:t>-</w:t>
+                      </w:r>
+                      <w:r>
+                        <w:rPr>
+                          <w:rFonts w:ascii="Consolas" w:eastAsia="Times New Roman" w:hAnsi="Consolas" w:cs="Times New Roman"/>
+                          <w:color w:val="B5CEA8"/>
+                          <w:sz w:val="21"/>
+                          <w:szCs w:val="21"/>
+                          <w:lang w:eastAsia="nb-NO"/>
+                          <w14:ligatures w14:val="none"/>
+                        </w:rPr>
+                        <w:t>1</w:t>
+                      </w:r>
                       <w:r>
                         <w:rPr>
                           <w:rFonts w:ascii="Consolas" w:eastAsia="Times New Roman" w:hAnsi="Consolas" w:cs="Times New Roman"/>
                           <w:color w:val="CCCCCC"/>
                           <w:sz w:val="21"/>
                           <w:szCs w:val="21"/>
-                          <w:lang w:val="nb-NO" w:eastAsia="nb-NO"/>
-                          <w14:ligatures w14:val="none"/>
-                        </w:rPr>
-                        <w:t>).</w:t>
-                      </w:r>
-                      <w:proofErr w:type="spellStart"/>
-                      <w:r>
-                        <w:rPr>
-                          <w:rFonts w:ascii="Consolas" w:eastAsia="Times New Roman" w:hAnsi="Consolas" w:cs="Times New Roman"/>
-                          <w:color w:val="DCDCAA"/>
-                          <w:sz w:val="21"/>
-                          <w:szCs w:val="21"/>
-                          <w:lang w:val="nb-NO" w:eastAsia="nb-NO"/>
-                          <w14:ligatures w14:val="none"/>
-                        </w:rPr>
-                        <w:t>multiply</w:t>
-                      </w:r>
-                      <w:proofErr w:type="spellEnd"/>
-                      <w:proofErr w:type="gramEnd"/>
-                      <w:r>
-                        <w:rPr>
-                          <w:rFonts w:ascii="Consolas" w:eastAsia="Times New Roman" w:hAnsi="Consolas" w:cs="Times New Roman"/>
-                          <w:color w:val="CCCCCC"/>
-                          <w:sz w:val="21"/>
-                          <w:szCs w:val="21"/>
-                          <w:lang w:val="nb-NO" w:eastAsia="nb-NO"/>
-                          <w14:ligatures w14:val="none"/>
-                        </w:rPr>
-                        <w:t>(</w:t>
-                      </w:r>
-                      <w:proofErr w:type="spellStart"/>
-                      <w:r>
-                        <w:rPr>
-                          <w:rFonts w:ascii="Consolas" w:eastAsia="Times New Roman" w:hAnsi="Consolas" w:cs="Times New Roman"/>
-                          <w:color w:val="DCDCAA"/>
-                          <w:sz w:val="21"/>
-                          <w:szCs w:val="21"/>
-                          <w:lang w:val="nb-NO" w:eastAsia="nb-NO"/>
-                          <w14:ligatures w14:val="none"/>
-                        </w:rPr>
-                        <w:t>calculate</w:t>
-                      </w:r>
-                      <w:proofErr w:type="spellEnd"/>
-                      <w:r>
-                        <w:rPr>
-                          <w:rFonts w:ascii="Consolas" w:eastAsia="Times New Roman" w:hAnsi="Consolas" w:cs="Times New Roman"/>
-                          <w:color w:val="CCCCCC"/>
-                          <w:sz w:val="21"/>
-                          <w:szCs w:val="21"/>
-                          <w:lang w:val="nb-NO" w:eastAsia="nb-NO"/>
-                          <w14:ligatures w14:val="none"/>
-                        </w:rPr>
-                        <w:t>(</w:t>
-                      </w:r>
-                      <w:r>
-                        <w:rPr>
-                          <w:rFonts w:ascii="Consolas" w:eastAsia="Times New Roman" w:hAnsi="Consolas" w:cs="Times New Roman"/>
-                          <w:color w:val="9CDCFE"/>
-                          <w:sz w:val="21"/>
-                          <w:szCs w:val="21"/>
-                          <w:lang w:val="nb-NO" w:eastAsia="nb-NO"/>
-                          <w14:ligatures w14:val="none"/>
-                        </w:rPr>
-                        <w:t>n</w:t>
-                      </w:r>
-                      <w:r>
-                        <w:rPr>
-                          <w:rFonts w:ascii="Consolas" w:eastAsia="Times New Roman" w:hAnsi="Consolas" w:cs="Times New Roman"/>
-                          <w:color w:val="D4D4D4"/>
-                          <w:sz w:val="21"/>
-                          <w:szCs w:val="21"/>
-                          <w:lang w:val="nb-NO" w:eastAsia="nb-NO"/>
-                          <w14:ligatures w14:val="none"/>
-                        </w:rPr>
-                        <w:t>-</w:t>
-                      </w:r>
-                      <w:r>
-                        <w:rPr>
-                          <w:rFonts w:ascii="Consolas" w:eastAsia="Times New Roman" w:hAnsi="Consolas" w:cs="Times New Roman"/>
-                          <w:color w:val="B5CEA8"/>
-                          <w:sz w:val="21"/>
-                          <w:szCs w:val="21"/>
-                          <w:lang w:val="nb-NO" w:eastAsia="nb-NO"/>
-                          <w14:ligatures w14:val="none"/>
-                        </w:rPr>
-                        <w:t>1</w:t>
-                      </w:r>
-                      <w:r>
-                        <w:rPr>
-                          <w:rFonts w:ascii="Consolas" w:eastAsia="Times New Roman" w:hAnsi="Consolas" w:cs="Times New Roman"/>
-                          <w:color w:val="CCCCCC"/>
-                          <w:sz w:val="21"/>
-                          <w:szCs w:val="21"/>
-                          <w:lang w:val="nb-NO" w:eastAsia="nb-NO"/>
+                          <w:lang w:eastAsia="nb-NO"/>
                           <w14:ligatures w14:val="none"/>
                         </w:rPr>
                         <w:t>));</w:t>
@@ -2216,7 +2018,7 @@
                           <w:color w:val="CCCCCC"/>
                           <w:sz w:val="21"/>
                           <w:szCs w:val="21"/>
-                          <w:lang w:val="nb-NO" w:eastAsia="nb-NO"/>
+                          <w:lang w:eastAsia="nb-NO"/>
                           <w14:ligatures w14:val="none"/>
                         </w:rPr>
                       </w:pPr>
@@ -2226,7 +2028,7 @@
                           <w:color w:val="CCCCCC"/>
                           <w:sz w:val="21"/>
                           <w:szCs w:val="21"/>
-                          <w:lang w:val="nb-NO" w:eastAsia="nb-NO"/>
+                          <w:lang w:eastAsia="nb-NO"/>
                           <w14:ligatures w14:val="none"/>
                         </w:rPr>
                         <w:t>    }</w:t>
@@ -2242,18 +2044,12 @@
         </mc:AlternateContent>
       </w:r>
       <w:r>
-        <w:rPr>
-          <w:lang w:val="nb-NO"/>
-        </w:rPr>
-        <w:t>Implementasjon:</w:t>
+        <w:t>Implementation</w:t>
       </w:r>
     </w:p>
     <w:p>
       <w:pPr>
         <w:pStyle w:val="Listeavsnitt"/>
-        <w:rPr>
-          <w:lang w:val="nb-NO"/>
-        </w:rPr>
       </w:pPr>
     </w:p>
     <w:p>
@@ -2263,10 +2059,250 @@
           <w:ilvl w:val="0"/>
           <w:numId w:val="3"/>
         </w:numPr>
-        <w:rPr>
-          <w:lang w:val="nb-NO"/>
-        </w:rPr>
-      </w:pPr>
+      </w:pPr>
+      <w:r>
+        <mc:AlternateContent>
+          <mc:Choice Requires="wps">
+            <w:drawing>
+              <wp:anchor distT="0" distB="0" distL="114300" distR="114300" simplePos="0" relativeHeight="251664384" behindDoc="0" locked="0" layoutInCell="1" allowOverlap="1" wp14:anchorId="30E84986" wp14:editId="57EAD555">
+                <wp:simplePos x="0" y="0"/>
+                <wp:positionH relativeFrom="margin">
+                  <wp:align>right</wp:align>
+                </wp:positionH>
+                <wp:positionV relativeFrom="paragraph">
+                  <wp:posOffset>204470</wp:posOffset>
+                </wp:positionV>
+                <wp:extent cx="5264150" cy="2197100"/>
+                <wp:effectExtent l="0" t="0" r="12700" b="12700"/>
+                <wp:wrapTopAndBottom/>
+                <wp:docPr id="554437784" name="Tekstboks 1"/>
+                <wp:cNvGraphicFramePr/>
+                <a:graphic xmlns:a="http://schemas.openxmlformats.org/drawingml/2006/main">
+                  <a:graphicData uri="http://schemas.microsoft.com/office/word/2010/wordprocessingShape">
+                    <wps:wsp>
+                      <wps:cNvSpPr txBox="1"/>
+                      <wps:spPr>
+                        <a:xfrm>
+                          <a:off x="0" y="0"/>
+                          <a:ext cx="5264150" cy="2197100"/>
+                        </a:xfrm>
+                        <a:prstGeom prst="rect">
+                          <a:avLst/>
+                        </a:prstGeom>
+                        <a:solidFill>
+                          <a:schemeClr val="lt1"/>
+                        </a:solidFill>
+                        <a:ln w="12700">
+                          <a:solidFill>
+                            <a:prstClr val="black"/>
+                          </a:solidFill>
+                        </a:ln>
+                      </wps:spPr>
+                      <wps:txbx>
+                        <w:txbxContent>
+                          <w:p>
+                            <w:proofErr w:type="spellStart"/>
+                            <w:r>
+                              <w:t>factorial</w:t>
+                            </w:r>
+                            <w:r>
+                              <w:t>Iterative</w:t>
+                            </w:r>
+                            <w:proofErr w:type="spellEnd"/>
+                            <w:r>
+                              <w:t>(n)</w:t>
+                            </w:r>
+                          </w:p>
+                          <w:p>
+                            <w:r>
+                              <w:t>      Input: One integer</w:t>
+                            </w:r>
+                          </w:p>
+                          <w:p>
+                            <w:r>
+                              <w:t>      Output: One integer</w:t>
+                            </w:r>
+                          </w:p>
+                          <w:p>
+                            <w:r>
+                              <w:tab/>
+                            </w:r>
+                          </w:p>
+                          <w:p>
+                            <w:pPr>
+                              <w:rPr>
+                                <w:lang w:val="nb-NO"/>
+                              </w:rPr>
+                            </w:pPr>
+                            <w:r>
+                              <w:t xml:space="preserve">      </w:t>
+                            </w:r>
+                            <w:r>
+                              <w:t>for (</w:t>
+                            </w:r>
+                            <w:proofErr w:type="spellStart"/>
+                            <w:r>
+                              <w:rPr>
+                                <w:lang w:val="nb-NO"/>
+                              </w:rPr>
+                              <w:t>int</w:t>
+                            </w:r>
+                            <w:proofErr w:type="spellEnd"/>
+                            <w:r>
+                              <w:rPr>
+                                <w:lang w:val="nb-NO"/>
+                              </w:rPr>
+                              <w:t xml:space="preserve"> i = n; i &gt; 0; --i</w:t>
+                            </w:r>
+                            <w:r>
+                              <w:rPr>
+                                <w:lang w:val="nb-NO"/>
+                              </w:rPr>
+                              <w:t xml:space="preserve">) do </w:t>
+                            </w:r>
+                          </w:p>
+                          <w:p>
+                            <w:r>
+                              <w:t>         return 1</w:t>
+                            </w:r>
+                          </w:p>
+                          <w:p>
+                            <w:r>
+                              <w:t>      else</w:t>
+                            </w:r>
+                          </w:p>
+                          <w:p>
+                            <w:r>
+                              <w:t xml:space="preserve">         return </w:t>
+                            </w:r>
+                            <w:proofErr w:type="spellStart"/>
+                            <w:r>
+                              <w:t>factorialRecursive</w:t>
+                            </w:r>
+                            <w:proofErr w:type="spellEnd"/>
+                            <w:r>
+                              <w:t>(n-1)</w:t>
+                            </w:r>
+                          </w:p>
+                          <w:p/>
+                        </w:txbxContent>
+                      </wps:txbx>
+                      <wps:bodyPr rot="0" spcFirstLastPara="0" vertOverflow="overflow" horzOverflow="overflow" vert="horz" wrap="square" lIns="91440" tIns="45720" rIns="91440" bIns="45720" numCol="1" spcCol="0" rtlCol="0" fromWordArt="0" anchor="t" anchorCtr="0" forceAA="0" compatLnSpc="1">
+                        <a:prstTxWarp prst="textNoShape">
+                          <a:avLst/>
+                        </a:prstTxWarp>
+                        <a:noAutofit/>
+                      </wps:bodyPr>
+                    </wps:wsp>
+                  </a:graphicData>
+                </a:graphic>
+                <wp14:sizeRelH relativeFrom="margin">
+                  <wp14:pctWidth>0</wp14:pctWidth>
+                </wp14:sizeRelH>
+                <wp14:sizeRelV relativeFrom="margin">
+                  <wp14:pctHeight>0</wp14:pctHeight>
+                </wp14:sizeRelV>
+              </wp:anchor>
+            </w:drawing>
+          </mc:Choice>
+          <mc:Fallback>
+            <w:pict>
+              <v:shape w14:anchorId="30E84986" id="_x0000_s1028" type="#_x0000_t202" style="position:absolute;left:0;text-align:left;margin-left:363.3pt;margin-top:16.1pt;width:414.5pt;height:173pt;z-index:251664384;visibility:visible;mso-wrap-style:square;mso-width-percent:0;mso-height-percent:0;mso-wrap-distance-left:9pt;mso-wrap-distance-top:0;mso-wrap-distance-right:9pt;mso-wrap-distance-bottom:0;mso-position-horizontal:right;mso-position-horizontal-relative:margin;mso-position-vertical:absolute;mso-position-vertical-relative:text;mso-width-percent:0;mso-height-percent:0;mso-width-relative:margin;mso-height-relative:margin;v-text-anchor:top" o:gfxdata="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" fillcolor="white [3201]" strokeweight="1pt">
+                <v:textbox>
+                  <w:txbxContent>
+                    <w:p>
+                      <w:proofErr w:type="spellStart"/>
+                      <w:r>
+                        <w:t>factorial</w:t>
+                      </w:r>
+                      <w:r>
+                        <w:t>Iterative</w:t>
+                      </w:r>
+                      <w:proofErr w:type="spellEnd"/>
+                      <w:r>
+                        <w:t>(n)</w:t>
+                      </w:r>
+                    </w:p>
+                    <w:p>
+                      <w:r>
+                        <w:t>      Input: One integer</w:t>
+                      </w:r>
+                    </w:p>
+                    <w:p>
+                      <w:r>
+                        <w:t>      Output: One integer</w:t>
+                      </w:r>
+                    </w:p>
+                    <w:p>
+                      <w:r>
+                        <w:tab/>
+                      </w:r>
+                    </w:p>
+                    <w:p>
+                      <w:pPr>
+                        <w:rPr>
+                          <w:lang w:val="nb-NO"/>
+                        </w:rPr>
+                      </w:pPr>
+                      <w:r>
+                        <w:t xml:space="preserve">      </w:t>
+                      </w:r>
+                      <w:r>
+                        <w:t>for (</w:t>
+                      </w:r>
+                      <w:proofErr w:type="spellStart"/>
+                      <w:r>
+                        <w:rPr>
+                          <w:lang w:val="nb-NO"/>
+                        </w:rPr>
+                        <w:t>int</w:t>
+                      </w:r>
+                      <w:proofErr w:type="spellEnd"/>
+                      <w:r>
+                        <w:rPr>
+                          <w:lang w:val="nb-NO"/>
+                        </w:rPr>
+                        <w:t xml:space="preserve"> i = n; i &gt; 0; --i</w:t>
+                      </w:r>
+                      <w:r>
+                        <w:rPr>
+                          <w:lang w:val="nb-NO"/>
+                        </w:rPr>
+                        <w:t xml:space="preserve">) do </w:t>
+                      </w:r>
+                    </w:p>
+                    <w:p>
+                      <w:r>
+                        <w:t>         return 1</w:t>
+                      </w:r>
+                    </w:p>
+                    <w:p>
+                      <w:r>
+                        <w:t>      else</w:t>
+                      </w:r>
+                    </w:p>
+                    <w:p>
+                      <w:r>
+                        <w:t xml:space="preserve">         return </w:t>
+                      </w:r>
+                      <w:proofErr w:type="spellStart"/>
+                      <w:r>
+                        <w:t>factorialRecursive</w:t>
+                      </w:r>
+                      <w:proofErr w:type="spellEnd"/>
+                      <w:r>
+                        <w:t>(n-1)</w:t>
+                      </w:r>
+                    </w:p>
+                    <w:p/>
+                  </w:txbxContent>
+                </v:textbox>
+                <w10:wrap type="topAndBottom" anchorx="margin"/>
+              </v:shape>
+            </w:pict>
+          </mc:Fallback>
+        </mc:AlternateContent>
+      </w:r>
     </w:p>
     <w:p>
       <w:pPr>
@@ -2323,12 +2359,12 @@
       <w:pPr>
         <w:pStyle w:val="Overskrift1"/>
       </w:pPr>
-      <w:bookmarkStart w:id="0" w:name="_Toc191315280"/>
+      <w:bookmarkStart w:id="2" w:name="_Toc191762230"/>
       <w:r>
         <w:lastRenderedPageBreak/>
         <w:t>Table of resources</w:t>
       </w:r>
-      <w:bookmarkEnd w:id="0"/>
+      <w:bookmarkEnd w:id="2"/>
       <w:r>
         <w:t xml:space="preserve"> </w:t>
       </w:r>
@@ -2449,9 +2485,6 @@
           <w:fldChar w:fldCharType="separate"/>
         </w:r>
         <w:r>
-          <w:rPr>
-            <w:lang w:val="nb-NO"/>
-          </w:rPr>
           <w:t>2</w:t>
         </w:r>
         <w:r>
@@ -2495,9 +2528,6 @@
           <w:fldChar w:fldCharType="separate"/>
         </w:r>
         <w:r>
-          <w:rPr>
-            <w:lang w:val="nb-NO"/>
-          </w:rPr>
           <w:t>2</w:t>
         </w:r>
         <w:r>
@@ -2562,9 +2592,6 @@
       <w:fldChar w:fldCharType="separate"/>
     </w:r>
     <w:r>
-      <w:rPr>
-        <w:noProof/>
-      </w:rPr>
       <w:t>01 March 2025</w:t>
     </w:r>
     <w:r>
@@ -2588,16 +2615,7 @@
       <w:jc w:val="center"/>
     </w:pPr>
     <w:r>
-      <w:t>Hamnnes</w:t>
-    </w:r>
-    <w:r>
-      <w:t>, H.M., Singh, H.A.</w:t>
-    </w:r>
-    <w:r>
-      <w:t xml:space="preserve"> | </w:t>
-    </w:r>
-    <w:r>
-      <w:t xml:space="preserve">Last edited: </w:t>
+      <w:t xml:space="preserve">Hermann Mjelde Hamnnes | Last edited: </w:t>
     </w:r>
     <w:r>
       <w:fldChar w:fldCharType="begin"/>
@@ -2609,19 +2627,13 @@
       <w:fldChar w:fldCharType="separate"/>
     </w:r>
     <w:r>
-      <w:rPr>
-        <w:noProof/>
-      </w:rPr>
       <w:t>01 March 2025</w:t>
     </w:r>
     <w:r>
       <w:fldChar w:fldCharType="end"/>
     </w:r>
     <w:r>
-      <w:t xml:space="preserve"> </w:t>
-    </w:r>
-    <w:r>
-      <w:t>| II.2417 - Cybersecurity</w:t>
+      <w:t xml:space="preserve"> | II.2415</w:t>
     </w:r>
   </w:p>
   <w:p/>

</xml_diff>